<commit_message>
feat[ai]: make lab 4
</commit_message>
<xml_diff>
--- a/ai/lab-4/Продукционная модель.docx
+++ b/ai/lab-4/Продукционная модель.docx
@@ -4,19 +4,7 @@
   <w:body>
     <w:p>
       <w:r>
-        <w:t>Построить продукционную модель представления знаний в предметной</w:t>
-      </w:r>
-      <w:r>
-        <w:t xml:space="preserve"> </w:t>
-      </w:r>
-      <w:r>
-        <w:t>области «Разработка информационных систем» (ведение</w:t>
-      </w:r>
-      <w:r>
-        <w:t xml:space="preserve"> </w:t>
-      </w:r>
-      <w:r>
-        <w:t>информационного проекта).</w:t>
+        <w:t>Построить продукционную модель представления знаний в предметной области «Разработка информационных систем» (ведение информационного проекта).</w:t>
       </w:r>
     </w:p>
     <w:p>
@@ -35,13 +23,6 @@
       </w:r>
     </w:p>
     <w:p>
-      <w:pPr>
-        <w:pStyle w:val="a3"/>
-        <w:numPr>
-          <w:ilvl w:val="1"/>
-          <w:numId w:val="1"/>
-        </w:numPr>
-      </w:pPr>
       <w:r>
         <w:t>Предоставить заказчику желаемый результат</w:t>
       </w:r>
@@ -55,22 +36,7 @@
         </w:numPr>
       </w:pPr>
       <w:r>
-        <w:t>Определить промежуточные действия или цепочку действий,</w:t>
-      </w:r>
-      <w:r>
-        <w:t xml:space="preserve"> </w:t>
-      </w:r>
-      <w:r>
-        <w:t>между</w:t>
-      </w:r>
-      <w:r>
-        <w:t xml:space="preserve"> </w:t>
-      </w:r>
-      <w:r>
-        <w:t>начальным состоянием и конечным</w:t>
-      </w:r>
-      <w:r>
-        <w:t>.</w:t>
+        <w:t>Определить промежуточные действия или цепочку действий, между начальным состоянием и конечным.</w:t>
       </w:r>
     </w:p>
     <w:p>
@@ -94,7 +60,7 @@
         </w:numPr>
       </w:pPr>
       <w:r>
-        <w:t>Определить модель ЖЦ проекта</w:t>
+        <w:t>Выбрать водопадную модель</w:t>
       </w:r>
     </w:p>
     <w:p>
@@ -106,7 +72,7 @@
         </w:numPr>
       </w:pPr>
       <w:r>
-        <w:t>Исходя из требований и модели ЖЦ определить сроки и бюджет</w:t>
+        <w:t>Провести анализ требований и предметной области</w:t>
       </w:r>
     </w:p>
     <w:p>
@@ -118,7 +84,7 @@
         </w:numPr>
       </w:pPr>
       <w:r>
-        <w:t>Провести анализ требований и предметной области</w:t>
+        <w:t>Спроектировать продукт</w:t>
       </w:r>
     </w:p>
     <w:p>
@@ -130,7 +96,7 @@
         </w:numPr>
       </w:pPr>
       <w:r>
-        <w:t>Разработать проект, удовлетворяющий требованиям</w:t>
+        <w:t>Реализовать по проекту продукт</w:t>
       </w:r>
     </w:p>
     <w:p>
@@ -142,7 +108,7 @@
         </w:numPr>
       </w:pPr>
       <w:r>
-        <w:t>Нужно убедиться в качестве разработанного проекта</w:t>
+        <w:t>Протестировать реализацию продукта</w:t>
       </w:r>
     </w:p>
     <w:p>
@@ -154,7 +120,7 @@
         </w:numPr>
       </w:pPr>
       <w:r>
-        <w:t>Нужно внедрить проект</w:t>
+        <w:t>Доработать продукт</w:t>
       </w:r>
     </w:p>
     <w:p>
@@ -166,7 +132,7 @@
         </w:numPr>
       </w:pPr>
       <w:r>
-        <w:t>Нужно провести проектирование проекта</w:t>
+        <w:t>Выбрать гибкую модель</w:t>
       </w:r>
     </w:p>
     <w:p>
@@ -178,7 +144,10 @@
         </w:numPr>
       </w:pPr>
       <w:r>
-        <w:t>Нужно проводить планирование спринтов проекта</w:t>
+        <w:t xml:space="preserve">Составить план </w:t>
+      </w:r>
+      <w:r>
+        <w:t>спринта</w:t>
       </w:r>
     </w:p>
     <w:p>
@@ -190,7 +159,7 @@
         </w:numPr>
       </w:pPr>
       <w:r>
-        <w:t>Нужно ввести проект в эксплуатацию</w:t>
+        <w:t>Реализовать запланированные фичи</w:t>
       </w:r>
     </w:p>
     <w:p>
@@ -201,6 +170,3005 @@
           <w:numId w:val="3"/>
         </w:numPr>
       </w:pPr>
+      <w:r>
+        <w:t>Протестировать реализованные фичи</w:t>
+      </w:r>
+    </w:p>
+    <w:p>
+      <w:pPr>
+        <w:pStyle w:val="a3"/>
+        <w:numPr>
+          <w:ilvl w:val="1"/>
+          <w:numId w:val="3"/>
+        </w:numPr>
+      </w:pPr>
+      <w:r>
+        <w:t>Анализировать ход работ и выявлять новые требования</w:t>
+      </w:r>
+    </w:p>
+    <w:p>
+      <w:pPr>
+        <w:pStyle w:val="a3"/>
+        <w:numPr>
+          <w:ilvl w:val="1"/>
+          <w:numId w:val="3"/>
+        </w:numPr>
+      </w:pPr>
+      <w:r>
+        <w:t>Развернуть рабочий билд</w:t>
+      </w:r>
+    </w:p>
+    <w:p>
+      <w:pPr>
+        <w:pStyle w:val="a3"/>
+        <w:numPr>
+          <w:ilvl w:val="1"/>
+          <w:numId w:val="3"/>
+        </w:numPr>
+      </w:pPr>
+      <w:r>
+        <w:t>Поставка продукта заказчику</w:t>
+      </w:r>
+    </w:p>
+    <w:p>
+      <w:pPr>
+        <w:pStyle w:val="a3"/>
+        <w:numPr>
+          <w:ilvl w:val="1"/>
+          <w:numId w:val="3"/>
+        </w:numPr>
+      </w:pPr>
+      <w:r>
+        <w:t>Поддержка проекта</w:t>
+      </w:r>
+    </w:p>
+    <w:p>
+      <w:pPr>
+        <w:pStyle w:val="a3"/>
+        <w:numPr>
+          <w:ilvl w:val="1"/>
+          <w:numId w:val="3"/>
+        </w:numPr>
+      </w:pPr>
+      <w:r>
+        <w:t>Завершение проекта</w:t>
+      </w:r>
+    </w:p>
+    <w:p>
+      <w:pPr>
+        <w:pStyle w:val="a3"/>
+        <w:numPr>
+          <w:ilvl w:val="0"/>
+          <w:numId w:val="1"/>
+        </w:numPr>
+      </w:pPr>
+      <w:r>
+        <w:t>Опередить условия для каждого действия, при котором его целесообразно и возможно выполнить. Определить порядок выполнения действий</w:t>
+      </w:r>
+    </w:p>
+    <w:p>
+      <w:pPr>
+        <w:pStyle w:val="a3"/>
+        <w:numPr>
+          <w:ilvl w:val="1"/>
+          <w:numId w:val="6"/>
+        </w:numPr>
+      </w:pPr>
+      <w:r>
+        <w:t>Получить требования заказчика – есть готовый заплатить заказчик и мы можем реализовать проект</w:t>
+      </w:r>
+    </w:p>
+    <w:p>
+      <w:pPr>
+        <w:pStyle w:val="a3"/>
+        <w:numPr>
+          <w:ilvl w:val="1"/>
+          <w:numId w:val="6"/>
+        </w:numPr>
+      </w:pPr>
+      <w:r>
+        <w:lastRenderedPageBreak/>
+        <w:t>Выбрать водопадную модель – если требования чёткие, понятные и бюджет крайне ограничен</w:t>
+      </w:r>
+    </w:p>
+    <w:p>
+      <w:pPr>
+        <w:pStyle w:val="a3"/>
+        <w:numPr>
+          <w:ilvl w:val="1"/>
+          <w:numId w:val="6"/>
+        </w:numPr>
+      </w:pPr>
+      <w:r>
+        <w:t>Провести анализ требований и предметной области – если выбрана водопадная модель</w:t>
+      </w:r>
+    </w:p>
+    <w:p>
+      <w:pPr>
+        <w:pStyle w:val="a3"/>
+        <w:numPr>
+          <w:ilvl w:val="1"/>
+          <w:numId w:val="6"/>
+        </w:numPr>
+      </w:pPr>
+      <w:r>
+        <w:t>Спроектировать продукт – если на основе анализа составлена техническая спецификация</w:t>
+      </w:r>
+    </w:p>
+    <w:p>
+      <w:pPr>
+        <w:pStyle w:val="a3"/>
+        <w:numPr>
+          <w:ilvl w:val="1"/>
+          <w:numId w:val="6"/>
+        </w:numPr>
+      </w:pPr>
+      <w:r>
+        <w:t>Реализовать по проекту продукт – если сделан подробный проект</w:t>
+      </w:r>
+    </w:p>
+    <w:p>
+      <w:pPr>
+        <w:pStyle w:val="a3"/>
+        <w:numPr>
+          <w:ilvl w:val="1"/>
+          <w:numId w:val="6"/>
+        </w:numPr>
+      </w:pPr>
+      <w:r>
+        <w:t xml:space="preserve">Провести приёмочное тестирование – если </w:t>
+      </w:r>
+      <w:r>
+        <w:t>готова реализация продукта или продукт доработан</w:t>
+      </w:r>
+    </w:p>
+    <w:p>
+      <w:pPr>
+        <w:pStyle w:val="a3"/>
+        <w:numPr>
+          <w:ilvl w:val="1"/>
+          <w:numId w:val="6"/>
+        </w:numPr>
+      </w:pPr>
+      <w:r>
+        <w:t>Доработать продукт</w:t>
+      </w:r>
+      <w:r>
+        <w:t xml:space="preserve"> – если заказчик недоволен результатом</w:t>
+      </w:r>
+    </w:p>
+    <w:p>
+      <w:pPr>
+        <w:pStyle w:val="a3"/>
+        <w:numPr>
+          <w:ilvl w:val="1"/>
+          <w:numId w:val="6"/>
+        </w:numPr>
+      </w:pPr>
+      <w:r>
+        <w:t>Выбрать гибкую модель</w:t>
+      </w:r>
+      <w:r>
+        <w:t xml:space="preserve"> – если важна ценность для клиента через частые поставки и обратную связь</w:t>
+      </w:r>
+    </w:p>
+    <w:p>
+      <w:pPr>
+        <w:pStyle w:val="a3"/>
+        <w:numPr>
+          <w:ilvl w:val="1"/>
+          <w:numId w:val="6"/>
+        </w:numPr>
+      </w:pPr>
+      <w:r>
+        <w:t xml:space="preserve">Составить план </w:t>
+      </w:r>
+      <w:r>
+        <w:t xml:space="preserve">спринта – если выбран </w:t>
+      </w:r>
+      <w:r>
+        <w:rPr>
+          <w:lang w:val="en-US"/>
+        </w:rPr>
+        <w:t>agile</w:t>
+      </w:r>
+      <w:r>
+        <w:t xml:space="preserve"> </w:t>
+      </w:r>
+      <w:r>
+        <w:t>или требуются доработки продукта</w:t>
+      </w:r>
+    </w:p>
+    <w:p>
+      <w:pPr>
+        <w:pStyle w:val="a3"/>
+        <w:numPr>
+          <w:ilvl w:val="1"/>
+          <w:numId w:val="6"/>
+        </w:numPr>
+      </w:pPr>
+      <w:r>
+        <w:t>Реализовать запланированные фичи</w:t>
+      </w:r>
+      <w:r>
+        <w:t xml:space="preserve"> – если определены фичи на итерацию</w:t>
+      </w:r>
+      <w:r>
+        <w:t xml:space="preserve"> или текущая реализация не прошла тесты.</w:t>
+      </w:r>
+    </w:p>
+    <w:p>
+      <w:pPr>
+        <w:pStyle w:val="a3"/>
+        <w:numPr>
+          <w:ilvl w:val="1"/>
+          <w:numId w:val="6"/>
+        </w:numPr>
+      </w:pPr>
+      <w:r>
+        <w:t>Протестировать реализованные фичи</w:t>
+      </w:r>
+      <w:r>
+        <w:t xml:space="preserve"> – если фичи реализованы</w:t>
+      </w:r>
+    </w:p>
+    <w:p>
+      <w:pPr>
+        <w:pStyle w:val="a3"/>
+        <w:numPr>
+          <w:ilvl w:val="1"/>
+          <w:numId w:val="6"/>
+        </w:numPr>
+      </w:pPr>
+      <w:r>
+        <w:t>Анализировать ход работ и выявлять новые требования</w:t>
+      </w:r>
+      <w:r>
+        <w:t xml:space="preserve"> – если есть непонятные моменты в ходе реализации</w:t>
+      </w:r>
+    </w:p>
+    <w:p>
+      <w:pPr>
+        <w:pStyle w:val="a3"/>
+        <w:numPr>
+          <w:ilvl w:val="1"/>
+          <w:numId w:val="6"/>
+        </w:numPr>
+      </w:pPr>
+      <w:r>
+        <w:t>Развернуть рабочий билд</w:t>
+      </w:r>
+      <w:r>
+        <w:t xml:space="preserve"> – если билд протестирован и проанализированы все возникшие сложности</w:t>
+      </w:r>
+    </w:p>
+    <w:p>
+      <w:pPr>
+        <w:pStyle w:val="a3"/>
+        <w:numPr>
+          <w:ilvl w:val="1"/>
+          <w:numId w:val="6"/>
+        </w:numPr>
+      </w:pPr>
+      <w:r>
+        <w:t>Поставка продукта заказчику</w:t>
+      </w:r>
+      <w:r>
+        <w:t xml:space="preserve"> – если пользователь доволен текущим билдом</w:t>
+      </w:r>
+    </w:p>
+    <w:p>
+      <w:pPr>
+        <w:pStyle w:val="a3"/>
+        <w:numPr>
+          <w:ilvl w:val="1"/>
+          <w:numId w:val="6"/>
+        </w:numPr>
+      </w:pPr>
+      <w:r>
+        <w:t>Поддержка проекта</w:t>
+      </w:r>
+      <w:r>
+        <w:t xml:space="preserve"> – если команда также занимается поддержкой проекта</w:t>
+      </w:r>
+    </w:p>
+    <w:p>
+      <w:pPr>
+        <w:pStyle w:val="a3"/>
+        <w:numPr>
+          <w:ilvl w:val="1"/>
+          <w:numId w:val="6"/>
+        </w:numPr>
+      </w:pPr>
+      <w:r>
+        <w:t>Завершение проекта</w:t>
+      </w:r>
+      <w:r>
+        <w:t xml:space="preserve"> – если поддержка продукта завершена или поддержкой продукта занимаются другие люди</w:t>
+      </w:r>
+    </w:p>
+    <w:p>
+      <w:pPr>
+        <w:pStyle w:val="a3"/>
+        <w:numPr>
+          <w:ilvl w:val="0"/>
+          <w:numId w:val="1"/>
+        </w:numPr>
+      </w:pPr>
+      <w:r>
+        <w:t>Добавить конкретики при необходимости, исходя из поставленной задачи:</w:t>
+      </w:r>
+    </w:p>
+    <w:p>
+      <w:r>
+        <w:lastRenderedPageBreak/>
+        <w:t>Пусть фирма ООО «Воронежские ежи» решила создать свой сайт с информацией о популяции ежей в Воронежской области, а фирма ОАО «Ёж-патруль» решила создать приложение для идентификации ежей по биометрии</w:t>
+      </w:r>
+      <w:r>
+        <w:t>, с хранением данных в блокчейн сети,</w:t>
+      </w:r>
+      <w:r>
+        <w:t xml:space="preserve"> и возможностью определения эмоционального состояния ёжиков с помощью продвинутых нейронных сетей</w:t>
+      </w:r>
+      <w:r>
+        <w:t>. Первый проект – простой сайт с понятными и простыми требованиями</w:t>
+      </w:r>
+      <w:r>
+        <w:t>, фирма ООО «Воронежские ежи» имеет своего администратора, который будет заниматься поддержкой сайта;</w:t>
+      </w:r>
+      <w:r>
+        <w:t xml:space="preserve"> второй – сверх инновационный проект, не имеющий аналогов в мире</w:t>
+      </w:r>
+      <w:r>
+        <w:t>, поддержкой которого будет заниматься субъект</w:t>
+      </w:r>
+      <w:r>
+        <w:t xml:space="preserve">. Компания ООО «Мы делаем </w:t>
+      </w:r>
+      <w:r>
+        <w:rPr>
+          <w:lang w:val="en-US"/>
+        </w:rPr>
+        <w:t>IT</w:t>
+      </w:r>
+      <w:r>
+        <w:t>» - субъект.</w:t>
+      </w:r>
+    </w:p>
+    <w:p>
+      <w:pPr>
+        <w:pStyle w:val="a3"/>
+        <w:numPr>
+          <w:ilvl w:val="0"/>
+          <w:numId w:val="1"/>
+        </w:numPr>
+      </w:pPr>
+      <w:r>
+        <w:t>Преобразовать полученный порядок действий и соответствующие</w:t>
+      </w:r>
+      <w:r>
+        <w:t xml:space="preserve"> </w:t>
+      </w:r>
+      <w:r>
+        <w:t>им условия в продукции.</w:t>
+      </w:r>
+    </w:p>
+    <w:p>
+      <w:pPr>
+        <w:pStyle w:val="a3"/>
+        <w:numPr>
+          <w:ilvl w:val="1"/>
+          <w:numId w:val="9"/>
+        </w:numPr>
+      </w:pPr>
+      <w:bookmarkStart w:id="0" w:name="_Ref180052135"/>
+      <w:r>
+        <w:t>Если у субъекта есть ресурсы и нет других проектов в разработке, то субъект может получить требования у заказчика.</w:t>
+      </w:r>
+      <w:bookmarkEnd w:id="0"/>
+    </w:p>
+    <w:p>
+      <w:pPr>
+        <w:pStyle w:val="a3"/>
+        <w:numPr>
+          <w:ilvl w:val="1"/>
+          <w:numId w:val="9"/>
+        </w:numPr>
+      </w:pPr>
+      <w:bookmarkStart w:id="1" w:name="_Ref180052142"/>
+      <w:r>
+        <w:t>Если</w:t>
+      </w:r>
+      <w:r>
+        <w:t xml:space="preserve"> </w:t>
+      </w:r>
+      <w:r>
+        <w:t>субъект может получить требования у заказчика</w:t>
+      </w:r>
+      <w:r>
+        <w:t xml:space="preserve"> и</w:t>
+      </w:r>
+      <w:r>
+        <w:t xml:space="preserve"> требования</w:t>
+      </w:r>
+      <w:r>
+        <w:t xml:space="preserve"> предоставляет</w:t>
+      </w:r>
+      <w:r>
+        <w:t xml:space="preserve"> компани</w:t>
+      </w:r>
+      <w:r>
+        <w:t>я</w:t>
+      </w:r>
+      <w:r>
+        <w:t xml:space="preserve"> ООО «Воронежские ежи», то субъект выбирает водопадную модель ЖЦ.</w:t>
+      </w:r>
+      <w:bookmarkEnd w:id="1"/>
+    </w:p>
+    <w:p>
+      <w:pPr>
+        <w:pStyle w:val="a3"/>
+        <w:numPr>
+          <w:ilvl w:val="1"/>
+          <w:numId w:val="9"/>
+        </w:numPr>
+      </w:pPr>
+      <w:bookmarkStart w:id="2" w:name="_Ref180052147"/>
+      <w:r>
+        <w:t>Если</w:t>
+      </w:r>
+      <w:r>
+        <w:t xml:space="preserve"> </w:t>
+      </w:r>
+      <w:r>
+        <w:t>субъект может получить требования у заказчика</w:t>
+      </w:r>
+      <w:r>
+        <w:t xml:space="preserve"> и</w:t>
+      </w:r>
+      <w:r>
+        <w:t xml:space="preserve"> </w:t>
+      </w:r>
+      <w:r>
+        <w:t xml:space="preserve">требования предоставляет компания </w:t>
+      </w:r>
+      <w:r>
+        <w:t xml:space="preserve">ОАО «Ёж-патруль», то субъект выбирает </w:t>
+      </w:r>
+      <w:r>
+        <w:rPr>
+          <w:lang w:val="en-US"/>
+        </w:rPr>
+        <w:t>Agile</w:t>
+      </w:r>
+      <w:r>
+        <w:t xml:space="preserve"> в качестве модели ЖЦ.</w:t>
+      </w:r>
+      <w:bookmarkEnd w:id="2"/>
+    </w:p>
+    <w:p>
+      <w:pPr>
+        <w:pStyle w:val="a3"/>
+        <w:numPr>
+          <w:ilvl w:val="1"/>
+          <w:numId w:val="9"/>
+        </w:numPr>
+      </w:pPr>
+      <w:bookmarkStart w:id="3" w:name="_Ref180052152"/>
+      <w:r>
+        <w:t>Если выбрана водопадная модель, то субъект проводит тщательный анализ предметной области и составляет подробное техническое задание</w:t>
+      </w:r>
+      <w:bookmarkEnd w:id="3"/>
+    </w:p>
+    <w:p>
+      <w:pPr>
+        <w:pStyle w:val="a3"/>
+        <w:numPr>
+          <w:ilvl w:val="1"/>
+          <w:numId w:val="9"/>
+        </w:numPr>
+      </w:pPr>
+      <w:bookmarkStart w:id="4" w:name="_Ref180052159"/>
+      <w:r>
+        <w:t>Если техническое задание составлено, то субъект создаёт подробный проект будущего продукта.</w:t>
+      </w:r>
+      <w:bookmarkEnd w:id="4"/>
+    </w:p>
+    <w:p>
+      <w:pPr>
+        <w:pStyle w:val="a3"/>
+        <w:numPr>
+          <w:ilvl w:val="1"/>
+          <w:numId w:val="9"/>
+        </w:numPr>
+      </w:pPr>
+      <w:bookmarkStart w:id="5" w:name="_Ref180052164"/>
+      <w:r>
+        <w:t>Если подробный проект будущего продукта составлен, субъект реализует продукт по проекту.</w:t>
+      </w:r>
+      <w:bookmarkEnd w:id="5"/>
+    </w:p>
+    <w:p>
+      <w:pPr>
+        <w:pStyle w:val="a3"/>
+        <w:numPr>
+          <w:ilvl w:val="1"/>
+          <w:numId w:val="9"/>
+        </w:numPr>
+      </w:pPr>
+      <w:bookmarkStart w:id="6" w:name="_Ref180052168"/>
+      <w:r>
+        <w:t>Если реализация продукта завершена</w:t>
+      </w:r>
+      <w:r>
+        <w:t xml:space="preserve"> или сделаны все доработки после предыдущего тестирования</w:t>
+      </w:r>
+      <w:r>
+        <w:t>, то субъект приступает к тестированию продукта.</w:t>
+      </w:r>
+      <w:bookmarkEnd w:id="6"/>
+    </w:p>
+    <w:p>
+      <w:pPr>
+        <w:pStyle w:val="a3"/>
+        <w:numPr>
+          <w:ilvl w:val="1"/>
+          <w:numId w:val="9"/>
+        </w:numPr>
+      </w:pPr>
+      <w:bookmarkStart w:id="7" w:name="_Ref180052172"/>
+      <w:r>
+        <w:t>Если заказчик после тестирования остался недоволен реализаций, то субъект дорабатывает продукт.</w:t>
+      </w:r>
+      <w:bookmarkEnd w:id="7"/>
+    </w:p>
+    <w:p>
+      <w:pPr>
+        <w:pStyle w:val="a3"/>
+        <w:numPr>
+          <w:ilvl w:val="1"/>
+          <w:numId w:val="9"/>
+        </w:numPr>
+      </w:pPr>
+      <w:bookmarkStart w:id="8" w:name="_Ref180052183"/>
+      <w:r>
+        <w:lastRenderedPageBreak/>
+        <w:t xml:space="preserve">Если выбран </w:t>
+      </w:r>
+      <w:r>
+        <w:rPr>
+          <w:lang w:val="en-US"/>
+        </w:rPr>
+        <w:t>Agile</w:t>
+      </w:r>
+      <w:r>
+        <w:t xml:space="preserve"> или</w:t>
+      </w:r>
+      <w:r>
+        <w:t xml:space="preserve"> субъект развернул последний билд, но он </w:t>
+      </w:r>
+      <w:r>
+        <w:t>не удовлетворяет заказчика</w:t>
+      </w:r>
+      <w:r>
+        <w:t>, то субъект планирует новый спринт.</w:t>
+      </w:r>
+      <w:bookmarkEnd w:id="8"/>
+    </w:p>
+    <w:p>
+      <w:pPr>
+        <w:pStyle w:val="a3"/>
+        <w:numPr>
+          <w:ilvl w:val="1"/>
+          <w:numId w:val="9"/>
+        </w:numPr>
+      </w:pPr>
+      <w:bookmarkStart w:id="9" w:name="_Ref180052188"/>
+      <w:r>
+        <w:t>Если есть план фич на спринт или</w:t>
+      </w:r>
+      <w:r>
+        <w:t xml:space="preserve"> субъект не смог успешно протестировать фичи</w:t>
+      </w:r>
+      <w:r>
+        <w:t>, субъект приступает к реализации.</w:t>
+      </w:r>
+      <w:bookmarkEnd w:id="9"/>
+    </w:p>
+    <w:p>
+      <w:pPr>
+        <w:pStyle w:val="a3"/>
+        <w:numPr>
+          <w:ilvl w:val="1"/>
+          <w:numId w:val="9"/>
+        </w:numPr>
+      </w:pPr>
+      <w:bookmarkStart w:id="10" w:name="_Ref180052193"/>
+      <w:r>
+        <w:t>Если реализация продукта завершена, то субъект приступает к тестированию.</w:t>
+      </w:r>
+      <w:bookmarkEnd w:id="10"/>
+    </w:p>
+    <w:p>
+      <w:pPr>
+        <w:pStyle w:val="a3"/>
+        <w:numPr>
+          <w:ilvl w:val="1"/>
+          <w:numId w:val="9"/>
+        </w:numPr>
+      </w:pPr>
+      <w:bookmarkStart w:id="11" w:name="_Ref180052197"/>
+      <w:r>
+        <w:t>Если</w:t>
+      </w:r>
+      <w:r>
+        <w:t xml:space="preserve"> субъект приступил к реализации и</w:t>
+      </w:r>
+      <w:r>
+        <w:t xml:space="preserve"> в ходе реализации возникли непонятные моменты, то субъект проводит анализ сложностей.</w:t>
+      </w:r>
+      <w:bookmarkEnd w:id="11"/>
+    </w:p>
+    <w:p>
+      <w:pPr>
+        <w:pStyle w:val="a3"/>
+        <w:numPr>
+          <w:ilvl w:val="1"/>
+          <w:numId w:val="9"/>
+        </w:numPr>
+      </w:pPr>
+      <w:bookmarkStart w:id="12" w:name="_Ref180052201"/>
+      <w:r>
+        <w:t>Если реализация проходит тесты и проведён анализ сложностей, то субъект развёртывает рабочий билд.</w:t>
+      </w:r>
+      <w:bookmarkEnd w:id="12"/>
+    </w:p>
+    <w:p>
+      <w:pPr>
+        <w:pStyle w:val="a3"/>
+        <w:numPr>
+          <w:ilvl w:val="1"/>
+          <w:numId w:val="9"/>
+        </w:numPr>
+      </w:pPr>
+      <w:bookmarkStart w:id="13" w:name="_Ref180052206"/>
+      <w:r>
+        <w:t>Если</w:t>
+      </w:r>
+      <w:r>
+        <w:t xml:space="preserve"> была выбрана водопадная модель и</w:t>
+      </w:r>
+      <w:r>
+        <w:t xml:space="preserve"> тестирование пройдено</w:t>
+      </w:r>
+      <w:r>
+        <w:t xml:space="preserve"> или был выбран </w:t>
+      </w:r>
+      <w:r>
+        <w:rPr>
+          <w:lang w:val="en-US"/>
+        </w:rPr>
+        <w:t>Agile</w:t>
+      </w:r>
+      <w:r>
+        <w:t xml:space="preserve"> и последний билд удовлетворяет заказчика</w:t>
+      </w:r>
+      <w:r>
+        <w:t>, то субъект поставляет готовый продукт заказчику.</w:t>
+      </w:r>
+      <w:bookmarkEnd w:id="13"/>
+    </w:p>
+    <w:p>
+      <w:pPr>
+        <w:pStyle w:val="a3"/>
+        <w:numPr>
+          <w:ilvl w:val="1"/>
+          <w:numId w:val="9"/>
+        </w:numPr>
+      </w:pPr>
+      <w:bookmarkStart w:id="14" w:name="_Ref180052211"/>
+      <w:r>
+        <w:t xml:space="preserve">Если субъект работал с фирмой </w:t>
+      </w:r>
+      <w:r>
+        <w:t>ОАО «Ёж-патруль»</w:t>
+      </w:r>
+      <w:r>
+        <w:t xml:space="preserve"> и готовый продукт поставлен заказчику</w:t>
+      </w:r>
+      <w:r>
+        <w:t>, то субъект осуществляет поддержку готового продукта.</w:t>
+      </w:r>
+      <w:bookmarkEnd w:id="14"/>
+    </w:p>
+    <w:p>
+      <w:pPr>
+        <w:pStyle w:val="a3"/>
+        <w:numPr>
+          <w:ilvl w:val="1"/>
+          <w:numId w:val="9"/>
+        </w:numPr>
+      </w:pPr>
+      <w:bookmarkStart w:id="15" w:name="_Ref180052215"/>
+      <w:r>
+        <w:t xml:space="preserve">Если субъект работал с фирмой </w:t>
+      </w:r>
+      <w:r>
+        <w:t>ООО «Воронежские ежи»</w:t>
+      </w:r>
+      <w:r>
+        <w:t xml:space="preserve"> </w:t>
+      </w:r>
+      <w:r>
+        <w:t>и готовый продукт поставлен заказчику</w:t>
+      </w:r>
+      <w:r>
+        <w:t xml:space="preserve"> или субъект работал с фирмой </w:t>
+      </w:r>
+      <w:r>
+        <w:t>ОАО «Ёж-патруль»</w:t>
+      </w:r>
+      <w:r>
+        <w:t>,</w:t>
+      </w:r>
+      <w:r>
+        <w:t xml:space="preserve"> готовый продукт поставлен заказчику</w:t>
+      </w:r>
+      <w:r>
+        <w:t xml:space="preserve"> и</w:t>
+      </w:r>
+      <w:r>
+        <w:t xml:space="preserve"> срок обязательств по поддержк</w:t>
+      </w:r>
+      <w:r>
+        <w:t>е</w:t>
+      </w:r>
+      <w:r>
+        <w:t xml:space="preserve"> истек, то субъект завершает работы над проектом.</w:t>
+      </w:r>
+      <w:bookmarkEnd w:id="15"/>
+    </w:p>
+    <w:p>
+      <w:r>
+        <w:t>Введем обозначения для фактов (Ф), действий (Д) и продукций (П), тогда:</w:t>
+      </w:r>
+    </w:p>
+    <w:p>
+      <w:r>
+        <w:t xml:space="preserve">Субъект = </w:t>
+      </w:r>
+      <w:r>
+        <w:t xml:space="preserve">ООО «Мы делаем </w:t>
+      </w:r>
+      <w:r>
+        <w:rPr>
+          <w:lang w:val="en-US"/>
+        </w:rPr>
+        <w:t>IT</w:t>
+      </w:r>
+      <w:r>
+        <w:t>»</w:t>
+      </w:r>
+    </w:p>
+    <w:p>
+      <w:pPr>
+        <w:pStyle w:val="a3"/>
+        <w:numPr>
+          <w:ilvl w:val="0"/>
+          <w:numId w:val="7"/>
+        </w:numPr>
+      </w:pPr>
+      <w:bookmarkStart w:id="16" w:name="_Ref180051189"/>
+      <w:r>
+        <w:t>= у субъекта есть ресурсы.</w:t>
+      </w:r>
+      <w:bookmarkEnd w:id="16"/>
+    </w:p>
+    <w:p>
+      <w:pPr>
+        <w:pStyle w:val="a3"/>
+        <w:numPr>
+          <w:ilvl w:val="0"/>
+          <w:numId w:val="7"/>
+        </w:numPr>
+      </w:pPr>
+      <w:bookmarkStart w:id="17" w:name="_Ref180051195"/>
+      <w:r>
+        <w:t>=</w:t>
+      </w:r>
+      <w:r>
+        <w:t xml:space="preserve"> у субъекта </w:t>
+      </w:r>
+      <w:r>
+        <w:t>нет других проектов в разработке</w:t>
+      </w:r>
+      <w:r>
+        <w:t>.</w:t>
+      </w:r>
+      <w:bookmarkEnd w:id="17"/>
+    </w:p>
+    <w:p>
+      <w:pPr>
+        <w:pStyle w:val="a3"/>
+        <w:numPr>
+          <w:ilvl w:val="0"/>
+          <w:numId w:val="7"/>
+        </w:numPr>
+      </w:pPr>
+      <w:bookmarkStart w:id="18" w:name="_Ref180051223"/>
+      <w:r>
+        <w:t>=</w:t>
+      </w:r>
+      <w:r>
+        <w:t xml:space="preserve"> требования предоставляет компания </w:t>
+      </w:r>
+      <w:r>
+        <w:t>ООО «Воронежские ежи»</w:t>
+      </w:r>
+      <w:r>
+        <w:t>.</w:t>
+      </w:r>
+      <w:bookmarkEnd w:id="18"/>
+    </w:p>
+    <w:p>
+      <w:pPr>
+        <w:pStyle w:val="a3"/>
+        <w:numPr>
+          <w:ilvl w:val="0"/>
+          <w:numId w:val="7"/>
+        </w:numPr>
+      </w:pPr>
+      <w:bookmarkStart w:id="19" w:name="_Ref180051238"/>
+      <w:r>
+        <w:t>=</w:t>
+      </w:r>
+      <w:r>
+        <w:t xml:space="preserve"> </w:t>
+      </w:r>
+      <w:r>
+        <w:t>требования предоставляет компания ОАО «Ёж-патруль»</w:t>
+      </w:r>
+      <w:r>
+        <w:t>.</w:t>
+      </w:r>
+      <w:bookmarkEnd w:id="19"/>
+    </w:p>
+    <w:p>
+      <w:pPr>
+        <w:pStyle w:val="a3"/>
+        <w:numPr>
+          <w:ilvl w:val="0"/>
+          <w:numId w:val="7"/>
+        </w:numPr>
+      </w:pPr>
+      <w:bookmarkStart w:id="20" w:name="_Ref180051278"/>
+      <w:r>
+        <w:t>=</w:t>
+      </w:r>
+      <w:r>
+        <w:t xml:space="preserve"> </w:t>
+      </w:r>
+      <w:r>
+        <w:t>подробный проект будущего продукта составлен</w:t>
+      </w:r>
+      <w:r>
+        <w:t>.</w:t>
+      </w:r>
+      <w:bookmarkEnd w:id="20"/>
+    </w:p>
+    <w:p>
+      <w:pPr>
+        <w:pStyle w:val="a3"/>
+        <w:numPr>
+          <w:ilvl w:val="0"/>
+          <w:numId w:val="7"/>
+        </w:numPr>
+      </w:pPr>
+      <w:bookmarkStart w:id="21" w:name="_Ref180051304"/>
+      <w:r>
+        <w:t>=</w:t>
+      </w:r>
+      <w:r>
+        <w:t xml:space="preserve"> </w:t>
+      </w:r>
+      <w:r>
+        <w:t>заказчик после тестирования остался доволен реализаций</w:t>
+      </w:r>
+      <w:r>
+        <w:t>.</w:t>
+      </w:r>
+      <w:bookmarkEnd w:id="21"/>
+    </w:p>
+    <w:p>
+      <w:pPr>
+        <w:pStyle w:val="a3"/>
+        <w:numPr>
+          <w:ilvl w:val="0"/>
+          <w:numId w:val="7"/>
+        </w:numPr>
+      </w:pPr>
+      <w:bookmarkStart w:id="22" w:name="_Ref180051405"/>
+      <w:r>
+        <w:t>=</w:t>
+      </w:r>
+      <w:r>
+        <w:t xml:space="preserve"> </w:t>
+      </w:r>
+      <w:r>
+        <w:t>последний билд удовлетворяет заказчика</w:t>
+      </w:r>
+      <w:r>
+        <w:t>.</w:t>
+      </w:r>
+      <w:bookmarkEnd w:id="22"/>
+    </w:p>
+    <w:p>
+      <w:pPr>
+        <w:pStyle w:val="a3"/>
+        <w:numPr>
+          <w:ilvl w:val="0"/>
+          <w:numId w:val="7"/>
+        </w:numPr>
+      </w:pPr>
+      <w:bookmarkStart w:id="23" w:name="_Ref180051483"/>
+      <w:r>
+        <w:t>=</w:t>
+      </w:r>
+      <w:r>
+        <w:t xml:space="preserve"> </w:t>
+      </w:r>
+      <w:r>
+        <w:t>необходимо исправить фичи, не прошедшие тестирование</w:t>
+      </w:r>
+      <w:r>
+        <w:t>.</w:t>
+      </w:r>
+      <w:bookmarkEnd w:id="23"/>
+    </w:p>
+    <w:p>
+      <w:pPr>
+        <w:pStyle w:val="a3"/>
+        <w:numPr>
+          <w:ilvl w:val="0"/>
+          <w:numId w:val="7"/>
+        </w:numPr>
+      </w:pPr>
+      <w:bookmarkStart w:id="24" w:name="_Ref180051506"/>
+      <w:r>
+        <w:lastRenderedPageBreak/>
+        <w:t>=</w:t>
+      </w:r>
+      <w:r>
+        <w:t xml:space="preserve"> в ходе реализации возникли непонятные моменты.</w:t>
+      </w:r>
+      <w:bookmarkEnd w:id="24"/>
+    </w:p>
+    <w:p>
+      <w:pPr>
+        <w:pStyle w:val="a3"/>
+        <w:numPr>
+          <w:ilvl w:val="0"/>
+          <w:numId w:val="7"/>
+        </w:numPr>
+      </w:pPr>
+      <w:bookmarkStart w:id="25" w:name="_Ref180051592"/>
+      <w:r>
+        <w:t>=</w:t>
+      </w:r>
+      <w:r>
+        <w:t xml:space="preserve"> срок обязательств по поддержке истек.</w:t>
+      </w:r>
+      <w:bookmarkEnd w:id="25"/>
+    </w:p>
+    <w:p>
+      <w:pPr>
+        <w:pStyle w:val="a3"/>
+        <w:numPr>
+          <w:ilvl w:val="0"/>
+          <w:numId w:val="8"/>
+        </w:numPr>
+      </w:pPr>
+      <w:bookmarkStart w:id="26" w:name="_Ref180051210"/>
+      <w:r>
+        <w:t>=</w:t>
+      </w:r>
+      <w:r>
+        <w:t xml:space="preserve"> субъект получает требования</w:t>
+      </w:r>
+      <w:r>
+        <w:t>.</w:t>
+      </w:r>
+      <w:bookmarkEnd w:id="26"/>
+    </w:p>
+    <w:p>
+      <w:pPr>
+        <w:pStyle w:val="a3"/>
+        <w:numPr>
+          <w:ilvl w:val="0"/>
+          <w:numId w:val="8"/>
+        </w:numPr>
+      </w:pPr>
+      <w:bookmarkStart w:id="27" w:name="_Ref180051231"/>
+      <w:r>
+        <w:t>=</w:t>
+      </w:r>
+      <w:r>
+        <w:t xml:space="preserve"> субъект выбирает водопадную модель ЖЦ.</w:t>
+      </w:r>
+      <w:bookmarkEnd w:id="27"/>
+    </w:p>
+    <w:p>
+      <w:pPr>
+        <w:pStyle w:val="a3"/>
+        <w:numPr>
+          <w:ilvl w:val="0"/>
+          <w:numId w:val="8"/>
+        </w:numPr>
+      </w:pPr>
+      <w:bookmarkStart w:id="28" w:name="_Ref180051245"/>
+      <w:r>
+        <w:t>=</w:t>
+      </w:r>
+      <w:r>
+        <w:t xml:space="preserve"> </w:t>
+      </w:r>
+      <w:r>
+        <w:t xml:space="preserve">субъект выбирает </w:t>
+      </w:r>
+      <w:r>
+        <w:rPr>
+          <w:lang w:val="en-US"/>
+        </w:rPr>
+        <w:t>Agile</w:t>
+      </w:r>
+      <w:r>
+        <w:t xml:space="preserve"> </w:t>
+      </w:r>
+      <w:r>
+        <w:t>в качестве модели ЖЦ.</w:t>
+      </w:r>
+      <w:bookmarkEnd w:id="28"/>
+    </w:p>
+    <w:p>
+      <w:pPr>
+        <w:pStyle w:val="a3"/>
+        <w:numPr>
+          <w:ilvl w:val="0"/>
+          <w:numId w:val="8"/>
+        </w:numPr>
+      </w:pPr>
+      <w:bookmarkStart w:id="29" w:name="_Ref180051255"/>
+      <w:r>
+        <w:t>=</w:t>
+      </w:r>
+      <w:r>
+        <w:t xml:space="preserve"> </w:t>
+      </w:r>
+      <w:r>
+        <w:t>субъект проводит тщательный анализ предметной области и составляет подробное техническое задание</w:t>
+      </w:r>
+      <w:r>
+        <w:t>.</w:t>
+      </w:r>
+      <w:bookmarkEnd w:id="29"/>
+    </w:p>
+    <w:p>
+      <w:pPr>
+        <w:pStyle w:val="a3"/>
+        <w:numPr>
+          <w:ilvl w:val="0"/>
+          <w:numId w:val="8"/>
+        </w:numPr>
+      </w:pPr>
+      <w:bookmarkStart w:id="30" w:name="_Ref180051273"/>
+      <w:r>
+        <w:t>=</w:t>
+      </w:r>
+      <w:r>
+        <w:t xml:space="preserve"> </w:t>
+      </w:r>
+      <w:r>
+        <w:t>субъект создаёт подробный проект будущего продукта</w:t>
+      </w:r>
+      <w:r>
+        <w:t>.</w:t>
+      </w:r>
+      <w:bookmarkEnd w:id="30"/>
+    </w:p>
+    <w:p>
+      <w:pPr>
+        <w:pStyle w:val="a3"/>
+        <w:numPr>
+          <w:ilvl w:val="0"/>
+          <w:numId w:val="8"/>
+        </w:numPr>
+      </w:pPr>
+      <w:bookmarkStart w:id="31" w:name="_Ref180051283"/>
+      <w:r>
+        <w:t>=</w:t>
+      </w:r>
+      <w:r>
+        <w:t xml:space="preserve"> </w:t>
+      </w:r>
+      <w:r>
+        <w:t>субъект реализует продукт по проекту</w:t>
+      </w:r>
+      <w:r>
+        <w:t>.</w:t>
+      </w:r>
+      <w:bookmarkEnd w:id="31"/>
+    </w:p>
+    <w:p>
+      <w:pPr>
+        <w:pStyle w:val="a3"/>
+        <w:numPr>
+          <w:ilvl w:val="0"/>
+          <w:numId w:val="8"/>
+        </w:numPr>
+      </w:pPr>
+      <w:bookmarkStart w:id="32" w:name="_Ref180051298"/>
+      <w:r>
+        <w:t>=</w:t>
+      </w:r>
+      <w:r>
+        <w:t xml:space="preserve"> </w:t>
+      </w:r>
+      <w:r>
+        <w:t>субъект приступает к тестированию продукта</w:t>
+      </w:r>
+      <w:r>
+        <w:t>.</w:t>
+      </w:r>
+      <w:bookmarkEnd w:id="32"/>
+    </w:p>
+    <w:p>
+      <w:pPr>
+        <w:pStyle w:val="a3"/>
+        <w:numPr>
+          <w:ilvl w:val="0"/>
+          <w:numId w:val="8"/>
+        </w:numPr>
+      </w:pPr>
+      <w:bookmarkStart w:id="33" w:name="_Ref180051413"/>
+      <w:bookmarkStart w:id="34" w:name="_Ref180051293"/>
+      <w:r>
+        <w:t xml:space="preserve">= </w:t>
+      </w:r>
+      <w:r>
+        <w:t>субъект дорабатывает продукт</w:t>
+      </w:r>
+      <w:r>
+        <w:t>.</w:t>
+      </w:r>
+      <w:bookmarkEnd w:id="34"/>
+    </w:p>
+    <w:p>
+      <w:pPr>
+        <w:pStyle w:val="a3"/>
+        <w:numPr>
+          <w:ilvl w:val="0"/>
+          <w:numId w:val="8"/>
+        </w:numPr>
+      </w:pPr>
+      <w:r>
+        <w:t>=</w:t>
+      </w:r>
+      <w:r>
+        <w:t xml:space="preserve"> </w:t>
+      </w:r>
+      <w:r>
+        <w:t>субъект планирует новый спринт</w:t>
+      </w:r>
+      <w:r>
+        <w:t>.</w:t>
+      </w:r>
+      <w:bookmarkEnd w:id="33"/>
+    </w:p>
+    <w:p>
+      <w:pPr>
+        <w:pStyle w:val="a3"/>
+        <w:numPr>
+          <w:ilvl w:val="0"/>
+          <w:numId w:val="8"/>
+        </w:numPr>
+      </w:pPr>
+      <w:bookmarkStart w:id="35" w:name="_Ref180051490"/>
+      <w:r>
+        <w:t>=</w:t>
+      </w:r>
+      <w:r>
+        <w:t xml:space="preserve"> субъект приступает к реализации.</w:t>
+      </w:r>
+      <w:bookmarkEnd w:id="35"/>
+    </w:p>
+    <w:p>
+      <w:pPr>
+        <w:pStyle w:val="a3"/>
+        <w:numPr>
+          <w:ilvl w:val="0"/>
+          <w:numId w:val="8"/>
+        </w:numPr>
+      </w:pPr>
+      <w:bookmarkStart w:id="36" w:name="_Ref180051501"/>
+      <w:r>
+        <w:t>=</w:t>
+      </w:r>
+      <w:r>
+        <w:t xml:space="preserve"> субъект </w:t>
+      </w:r>
+      <w:r>
+        <w:t>успешно протестировал фичи</w:t>
+      </w:r>
+      <w:r>
+        <w:t>.</w:t>
+      </w:r>
+      <w:bookmarkEnd w:id="36"/>
+    </w:p>
+    <w:p>
+      <w:pPr>
+        <w:pStyle w:val="a3"/>
+        <w:numPr>
+          <w:ilvl w:val="0"/>
+          <w:numId w:val="8"/>
+        </w:numPr>
+      </w:pPr>
+      <w:bookmarkStart w:id="37" w:name="_Ref180051511"/>
+      <w:r>
+        <w:t>=</w:t>
+      </w:r>
+      <w:r>
+        <w:t xml:space="preserve"> субъект проводит анализ сложностей.</w:t>
+      </w:r>
+      <w:bookmarkEnd w:id="37"/>
+    </w:p>
+    <w:p>
+      <w:pPr>
+        <w:pStyle w:val="a3"/>
+        <w:numPr>
+          <w:ilvl w:val="0"/>
+          <w:numId w:val="8"/>
+        </w:numPr>
+      </w:pPr>
+      <w:bookmarkStart w:id="38" w:name="_Ref180051527"/>
+      <w:r>
+        <w:t>=</w:t>
+      </w:r>
+      <w:r>
+        <w:t xml:space="preserve"> субъект развёртывает рабочий билд.</w:t>
+      </w:r>
+      <w:bookmarkEnd w:id="38"/>
+    </w:p>
+    <w:p>
+      <w:pPr>
+        <w:pStyle w:val="a3"/>
+        <w:numPr>
+          <w:ilvl w:val="0"/>
+          <w:numId w:val="8"/>
+        </w:numPr>
+      </w:pPr>
+      <w:bookmarkStart w:id="39" w:name="_Ref180051555"/>
+      <w:r>
+        <w:t>=</w:t>
+      </w:r>
+      <w:r>
+        <w:t xml:space="preserve"> субъект поставляет готовый продукт заказчику.</w:t>
+      </w:r>
+      <w:bookmarkEnd w:id="39"/>
+    </w:p>
+    <w:p>
+      <w:pPr>
+        <w:pStyle w:val="a3"/>
+        <w:numPr>
+          <w:ilvl w:val="0"/>
+          <w:numId w:val="8"/>
+        </w:numPr>
+      </w:pPr>
+      <w:bookmarkStart w:id="40" w:name="_Ref180051568"/>
+      <w:r>
+        <w:t>=</w:t>
+      </w:r>
+      <w:r>
+        <w:t xml:space="preserve"> субъект осуществляет поддержку готового продукта.</w:t>
+      </w:r>
+      <w:bookmarkEnd w:id="40"/>
+    </w:p>
+    <w:p>
+      <w:pPr>
+        <w:pStyle w:val="a3"/>
+        <w:numPr>
+          <w:ilvl w:val="0"/>
+          <w:numId w:val="8"/>
+        </w:numPr>
+      </w:pPr>
+      <w:bookmarkStart w:id="41" w:name="_Ref180051598"/>
+      <w:r>
+        <w:t>=</w:t>
+      </w:r>
+      <w:r>
+        <w:t xml:space="preserve"> субъект завершает работы над проектом.</w:t>
+      </w:r>
+      <w:bookmarkEnd w:id="41"/>
+    </w:p>
+    <w:p>
+      <w:r>
+        <w:fldChar w:fldCharType="begin"/>
+      </w:r>
+      <w:r>
+        <w:instrText xml:space="preserve"> REF _Ref180052135 \r \h </w:instrText>
+      </w:r>
+      <w:r>
+        <w:instrText xml:space="preserve"> \* MERGEFORMAT </w:instrText>
+      </w:r>
+      <w:r>
+        <w:fldChar w:fldCharType="separate"/>
+      </w:r>
+      <w:r>
+        <w:t>П1</w:t>
+      </w:r>
+      <w:r>
+        <w:fldChar w:fldCharType="end"/>
+      </w:r>
+      <w:r>
+        <w:t>(</w:t>
+      </w:r>
+      <w:r>
+        <w:t>10</w:t>
+      </w:r>
+      <w:r>
+        <w:t xml:space="preserve">, </w:t>
+      </w:r>
+      <w:r>
+        <w:fldChar w:fldCharType="begin"/>
+      </w:r>
+      <w:r>
+        <w:instrText xml:space="preserve"> REF _Ref180051189 \r \h </w:instrText>
+      </w:r>
+      <w:r>
+        <w:instrText xml:space="preserve"> \* MERGEFORMAT </w:instrText>
+      </w:r>
+      <w:r>
+        <w:fldChar w:fldCharType="separate"/>
+      </w:r>
+      <w:r>
+        <w:t>Ф1</w:t>
+      </w:r>
+      <w:r>
+        <w:fldChar w:fldCharType="end"/>
+      </w:r>
+      <w:r>
+        <w:t xml:space="preserve"> и </w:t>
+      </w:r>
+      <w:r>
+        <w:fldChar w:fldCharType="begin"/>
+      </w:r>
+      <w:r>
+        <w:instrText xml:space="preserve"> REF _Ref180051195 \r \h </w:instrText>
+      </w:r>
+      <w:r>
+        <w:instrText xml:space="preserve"> \* MERGEFORMAT </w:instrText>
+      </w:r>
+      <w:r>
+        <w:fldChar w:fldCharType="separate"/>
+      </w:r>
+      <w:r>
+        <w:t>Ф2</w:t>
+      </w:r>
+      <w:r>
+        <w:fldChar w:fldCharType="end"/>
+      </w:r>
+      <w:r>
+        <w:t xml:space="preserve">) = </w:t>
+      </w:r>
+      <w:r>
+        <w:fldChar w:fldCharType="begin"/>
+      </w:r>
+      <w:r>
+        <w:instrText xml:space="preserve"> REF _Ref180051210 \r \h </w:instrText>
+      </w:r>
+      <w:r>
+        <w:instrText xml:space="preserve"> \* MERGEFORMAT </w:instrText>
+      </w:r>
+      <w:r>
+        <w:fldChar w:fldCharType="separate"/>
+      </w:r>
+      <w:r>
+        <w:t>Д1</w:t>
+      </w:r>
+      <w:r>
+        <w:fldChar w:fldCharType="end"/>
+      </w:r>
+      <w:r>
+        <w:t>.</w:t>
+      </w:r>
+    </w:p>
+    <w:p>
+      <w:r>
+        <w:fldChar w:fldCharType="begin"/>
+      </w:r>
+      <w:r>
+        <w:instrText xml:space="preserve"> REF _Ref180052142 \r \h </w:instrText>
+      </w:r>
+      <w:r>
+        <w:instrText xml:space="preserve"> \* MERGEFORMAT </w:instrText>
+      </w:r>
+      <w:r>
+        <w:fldChar w:fldCharType="separate"/>
+      </w:r>
+      <w:r>
+        <w:t>П2</w:t>
+      </w:r>
+      <w:r>
+        <w:fldChar w:fldCharType="end"/>
+      </w:r>
+      <w:r>
+        <w:t>(</w:t>
+      </w:r>
+      <w:r>
+        <w:t>9</w:t>
+      </w:r>
+      <w:r>
+        <w:t xml:space="preserve">, </w:t>
+      </w:r>
+      <w:r>
+        <w:fldChar w:fldCharType="begin"/>
+      </w:r>
+      <w:r>
+        <w:instrText xml:space="preserve"> REF _Ref180051210 \r \h </w:instrText>
+      </w:r>
+      <w:r>
+        <w:instrText xml:space="preserve"> \* MERGEFORMAT </w:instrText>
+      </w:r>
+      <w:r>
+        <w:fldChar w:fldCharType="separate"/>
+      </w:r>
+      <w:r>
+        <w:t>Д1</w:t>
+      </w:r>
+      <w:r>
+        <w:fldChar w:fldCharType="end"/>
+      </w:r>
+      <w:r>
+        <w:t xml:space="preserve"> и </w:t>
+      </w:r>
+      <w:r>
+        <w:fldChar w:fldCharType="begin"/>
+      </w:r>
+      <w:r>
+        <w:instrText xml:space="preserve"> REF _Ref180051223 \r \h </w:instrText>
+      </w:r>
+      <w:r>
+        <w:instrText xml:space="preserve"> \* MERGEFORMAT </w:instrText>
+      </w:r>
+      <w:r>
+        <w:fldChar w:fldCharType="separate"/>
+      </w:r>
+      <w:r>
+        <w:t>Ф3</w:t>
+      </w:r>
+      <w:r>
+        <w:fldChar w:fldCharType="end"/>
+      </w:r>
+      <w:r>
+        <w:t xml:space="preserve">) = </w:t>
+      </w:r>
+      <w:r>
+        <w:fldChar w:fldCharType="begin"/>
+      </w:r>
+      <w:r>
+        <w:instrText xml:space="preserve"> REF _Ref180051231 \r \h </w:instrText>
+      </w:r>
+      <w:r>
+        <w:instrText xml:space="preserve"> \* MERGEFORMAT </w:instrText>
+      </w:r>
+      <w:r>
+        <w:fldChar w:fldCharType="separate"/>
+      </w:r>
+      <w:r>
+        <w:t>Д2</w:t>
+      </w:r>
+      <w:r>
+        <w:fldChar w:fldCharType="end"/>
+      </w:r>
+      <w:r>
+        <w:t>.</w:t>
+      </w:r>
+    </w:p>
+    <w:p>
+      <w:r>
+        <w:fldChar w:fldCharType="begin"/>
+      </w:r>
+      <w:r>
+        <w:instrText xml:space="preserve"> REF _Ref180052147 \r \h </w:instrText>
+      </w:r>
+      <w:r>
+        <w:instrText xml:space="preserve"> \* MERGEFORMAT </w:instrText>
+      </w:r>
+      <w:r>
+        <w:fldChar w:fldCharType="separate"/>
+      </w:r>
+      <w:r>
+        <w:t>П3</w:t>
+      </w:r>
+      <w:r>
+        <w:fldChar w:fldCharType="end"/>
+      </w:r>
+      <w:r>
+        <w:t>(</w:t>
+      </w:r>
+      <w:r>
+        <w:t>9</w:t>
+      </w:r>
+      <w:r>
+        <w:t xml:space="preserve">, </w:t>
+      </w:r>
+      <w:r>
+        <w:fldChar w:fldCharType="begin"/>
+      </w:r>
+      <w:r>
+        <w:instrText xml:space="preserve"> REF _Ref180051210 \r \h </w:instrText>
+      </w:r>
+      <w:r>
+        <w:instrText xml:space="preserve"> \* MERGEFORMAT </w:instrText>
+      </w:r>
+      <w:r>
+        <w:fldChar w:fldCharType="separate"/>
+      </w:r>
+      <w:r>
+        <w:t>Д1</w:t>
+      </w:r>
+      <w:r>
+        <w:fldChar w:fldCharType="end"/>
+      </w:r>
+      <w:r>
+        <w:t xml:space="preserve"> и </w:t>
+      </w:r>
+      <w:r>
+        <w:fldChar w:fldCharType="begin"/>
+      </w:r>
+      <w:r>
+        <w:instrText xml:space="preserve"> REF _Ref180051238 \r \h </w:instrText>
+      </w:r>
+      <w:r>
+        <w:instrText xml:space="preserve"> \* MERGEFORMAT </w:instrText>
+      </w:r>
+      <w:r>
+        <w:fldChar w:fldCharType="separate"/>
+      </w:r>
+      <w:r>
+        <w:t>Ф4</w:t>
+      </w:r>
+      <w:r>
+        <w:fldChar w:fldCharType="end"/>
+      </w:r>
+      <w:r>
+        <w:t xml:space="preserve">) = </w:t>
+      </w:r>
+      <w:r>
+        <w:fldChar w:fldCharType="begin"/>
+      </w:r>
+      <w:r>
+        <w:instrText xml:space="preserve"> REF _Ref180051245 \r \h </w:instrText>
+      </w:r>
+      <w:r>
+        <w:instrText xml:space="preserve"> \* MERGEFORMAT </w:instrText>
+      </w:r>
+      <w:r>
+        <w:fldChar w:fldCharType="separate"/>
+      </w:r>
+      <w:r>
+        <w:t>Д3</w:t>
+      </w:r>
+      <w:r>
+        <w:fldChar w:fldCharType="end"/>
+      </w:r>
+      <w:r>
+        <w:t>.</w:t>
+      </w:r>
+    </w:p>
+    <w:p>
+      <w:r>
+        <w:fldChar w:fldCharType="begin"/>
+      </w:r>
+      <w:r>
+        <w:instrText xml:space="preserve"> REF _Ref180052152 \r \h </w:instrText>
+      </w:r>
+      <w:r>
+        <w:instrText xml:space="preserve"> \* MERGEFORMAT </w:instrText>
+      </w:r>
+      <w:r>
+        <w:fldChar w:fldCharType="separate"/>
+      </w:r>
+      <w:r>
+        <w:t>П4</w:t>
+      </w:r>
+      <w:r>
+        <w:fldChar w:fldCharType="end"/>
+      </w:r>
+      <w:r>
+        <w:t>(</w:t>
+      </w:r>
+      <w:r>
+        <w:t>8</w:t>
+      </w:r>
+      <w:r>
+        <w:t xml:space="preserve">, </w:t>
+      </w:r>
+      <w:r>
+        <w:fldChar w:fldCharType="begin"/>
+      </w:r>
+      <w:r>
+        <w:instrText xml:space="preserve"> REF _Ref180051231 \r \h </w:instrText>
+      </w:r>
+      <w:r>
+        <w:instrText xml:space="preserve"> \* MERGEFORMAT </w:instrText>
+      </w:r>
+      <w:r>
+        <w:fldChar w:fldCharType="separate"/>
+      </w:r>
+      <w:r>
+        <w:t>Д2</w:t>
+      </w:r>
+      <w:r>
+        <w:fldChar w:fldCharType="end"/>
+      </w:r>
+      <w:r>
+        <w:t xml:space="preserve">) = </w:t>
+      </w:r>
+      <w:r>
+        <w:fldChar w:fldCharType="begin"/>
+      </w:r>
+      <w:r>
+        <w:instrText xml:space="preserve"> REF _Ref180051255 \r \h </w:instrText>
+      </w:r>
+      <w:r>
+        <w:instrText xml:space="preserve"> \* MERGEFORMAT </w:instrText>
+      </w:r>
+      <w:r>
+        <w:fldChar w:fldCharType="separate"/>
+      </w:r>
+      <w:r>
+        <w:t>Д4</w:t>
+      </w:r>
+      <w:r>
+        <w:fldChar w:fldCharType="end"/>
+      </w:r>
+      <w:r>
+        <w:t>.</w:t>
+      </w:r>
+    </w:p>
+    <w:p>
+      <w:r>
+        <w:fldChar w:fldCharType="begin"/>
+      </w:r>
+      <w:r>
+        <w:instrText xml:space="preserve"> REF _Ref180052159 \r \h </w:instrText>
+      </w:r>
+      <w:r>
+        <w:instrText xml:space="preserve"> \* MERGEFORMAT </w:instrText>
+      </w:r>
+      <w:r>
+        <w:fldChar w:fldCharType="separate"/>
+      </w:r>
+      <w:r>
+        <w:t>П5</w:t>
+      </w:r>
+      <w:r>
+        <w:fldChar w:fldCharType="end"/>
+      </w:r>
+      <w:r>
+        <w:t>(</w:t>
+      </w:r>
+      <w:r>
+        <w:t>7</w:t>
+      </w:r>
+      <w:r>
+        <w:t xml:space="preserve">, </w:t>
+      </w:r>
+      <w:r>
+        <w:fldChar w:fldCharType="begin"/>
+      </w:r>
+      <w:r>
+        <w:instrText xml:space="preserve"> REF _Ref180051255 \r \h </w:instrText>
+      </w:r>
+      <w:r>
+        <w:instrText xml:space="preserve"> \* MERGEFORMAT </w:instrText>
+      </w:r>
+      <w:r>
+        <w:fldChar w:fldCharType="separate"/>
+      </w:r>
+      <w:r>
+        <w:t>Д4</w:t>
+      </w:r>
+      <w:r>
+        <w:fldChar w:fldCharType="end"/>
+      </w:r>
+      <w:r>
+        <w:t xml:space="preserve">) = </w:t>
+      </w:r>
+      <w:r>
+        <w:fldChar w:fldCharType="begin"/>
+      </w:r>
+      <w:r>
+        <w:instrText xml:space="preserve"> REF _Ref180051273 \r \h </w:instrText>
+      </w:r>
+      <w:r>
+        <w:instrText xml:space="preserve"> \* MERGEFORMAT </w:instrText>
+      </w:r>
+      <w:r>
+        <w:fldChar w:fldCharType="separate"/>
+      </w:r>
+      <w:r>
+        <w:t>Д5</w:t>
+      </w:r>
+      <w:r>
+        <w:fldChar w:fldCharType="end"/>
+      </w:r>
+      <w:r>
+        <w:t>.</w:t>
+      </w:r>
+    </w:p>
+    <w:p>
+      <w:r>
+        <w:fldChar w:fldCharType="begin"/>
+      </w:r>
+      <w:r>
+        <w:instrText xml:space="preserve"> REF _Ref180052164 \r \h </w:instrText>
+      </w:r>
+      <w:r>
+        <w:instrText xml:space="preserve"> \* MERGEFORMAT </w:instrText>
+      </w:r>
+      <w:r>
+        <w:fldChar w:fldCharType="separate"/>
+      </w:r>
+      <w:r>
+        <w:t>П6</w:t>
+      </w:r>
+      <w:r>
+        <w:fldChar w:fldCharType="end"/>
+      </w:r>
+      <w:r>
+        <w:t>(</w:t>
+      </w:r>
+      <w:r>
+        <w:t>6</w:t>
+      </w:r>
+      <w:r>
+        <w:t xml:space="preserve">, </w:t>
+      </w:r>
+      <w:r>
+        <w:fldChar w:fldCharType="begin"/>
+      </w:r>
+      <w:r>
+        <w:instrText xml:space="preserve"> REF _Ref180051273 \r \h </w:instrText>
+      </w:r>
+      <w:r>
+        <w:instrText xml:space="preserve"> \* MERGEFORMAT </w:instrText>
+      </w:r>
+      <w:r>
+        <w:fldChar w:fldCharType="separate"/>
+      </w:r>
+      <w:r>
+        <w:t>Д5</w:t>
+      </w:r>
+      <w:r>
+        <w:fldChar w:fldCharType="end"/>
+      </w:r>
+      <w:r>
+        <w:t xml:space="preserve">) = </w:t>
+      </w:r>
+      <w:r>
+        <w:fldChar w:fldCharType="begin"/>
+      </w:r>
+      <w:r>
+        <w:instrText xml:space="preserve"> REF _Ref180051283 \r \h </w:instrText>
+      </w:r>
+      <w:r>
+        <w:instrText xml:space="preserve"> \* MERGEFORMAT </w:instrText>
+      </w:r>
+      <w:r>
+        <w:fldChar w:fldCharType="separate"/>
+      </w:r>
+      <w:r>
+        <w:t>Д6</w:t>
+      </w:r>
+      <w:r>
+        <w:fldChar w:fldCharType="end"/>
+      </w:r>
+      <w:r>
+        <w:t>.</w:t>
+      </w:r>
+    </w:p>
+    <w:p>
+      <w:r>
+        <w:fldChar w:fldCharType="begin"/>
+      </w:r>
+      <w:r>
+        <w:instrText xml:space="preserve"> REF _Ref180052168 \r \h </w:instrText>
+      </w:r>
+      <w:r>
+        <w:instrText xml:space="preserve"> \* MERGEFORMAT </w:instrText>
+      </w:r>
+      <w:r>
+        <w:fldChar w:fldCharType="separate"/>
+      </w:r>
+      <w:r>
+        <w:t>П7</w:t>
+      </w:r>
+      <w:r>
+        <w:fldChar w:fldCharType="end"/>
+      </w:r>
+      <w:r>
+        <w:t>(</w:t>
+      </w:r>
+      <w:r>
+        <w:t>5</w:t>
+      </w:r>
+      <w:r>
+        <w:t xml:space="preserve">, </w:t>
+      </w:r>
+      <w:r>
+        <w:fldChar w:fldCharType="begin"/>
+      </w:r>
+      <w:r>
+        <w:instrText xml:space="preserve"> REF _Ref180051283 \r \h </w:instrText>
+      </w:r>
+      <w:r>
+        <w:instrText xml:space="preserve"> \* MERGEFORMAT </w:instrText>
+      </w:r>
+      <w:r>
+        <w:fldChar w:fldCharType="separate"/>
+      </w:r>
+      <w:r>
+        <w:t>Д6</w:t>
+      </w:r>
+      <w:r>
+        <w:fldChar w:fldCharType="end"/>
+      </w:r>
+      <w:r>
+        <w:t xml:space="preserve"> или </w:t>
+      </w:r>
+      <w:r>
+        <w:fldChar w:fldCharType="begin"/>
+      </w:r>
+      <w:r>
+        <w:instrText xml:space="preserve"> REF _Ref180051293 \r \h </w:instrText>
+      </w:r>
+      <w:r>
+        <w:instrText xml:space="preserve"> \* MERGEFORMAT </w:instrText>
+      </w:r>
+      <w:r>
+        <w:fldChar w:fldCharType="separate"/>
+      </w:r>
+      <w:r>
+        <w:t>Д8</w:t>
+      </w:r>
+      <w:r>
+        <w:fldChar w:fldCharType="end"/>
+      </w:r>
+      <w:r>
+        <w:t xml:space="preserve">) = </w:t>
+      </w:r>
+      <w:r>
+        <w:fldChar w:fldCharType="begin"/>
+      </w:r>
+      <w:r>
+        <w:instrText xml:space="preserve"> REF _Ref180051298 \r \h </w:instrText>
+      </w:r>
+      <w:r>
+        <w:instrText xml:space="preserve"> \* MERGEFORMAT </w:instrText>
+      </w:r>
+      <w:r>
+        <w:fldChar w:fldCharType="separate"/>
+      </w:r>
+      <w:r>
+        <w:t>Д7</w:t>
+      </w:r>
+      <w:r>
+        <w:fldChar w:fldCharType="end"/>
+      </w:r>
+      <w:r>
+        <w:t>.</w:t>
+      </w:r>
+    </w:p>
+    <w:p>
+      <w:r>
+        <w:fldChar w:fldCharType="begin"/>
+      </w:r>
+      <w:r>
+        <w:instrText xml:space="preserve"> REF _Ref180052172 \r \h </w:instrText>
+      </w:r>
+      <w:r>
+        <w:instrText xml:space="preserve"> \* MERGEFORMAT </w:instrText>
+      </w:r>
+      <w:r>
+        <w:fldChar w:fldCharType="separate"/>
+      </w:r>
+      <w:r>
+        <w:t>П8</w:t>
+      </w:r>
+      <w:r>
+        <w:fldChar w:fldCharType="end"/>
+      </w:r>
+      <w:r>
+        <w:t>(</w:t>
+      </w:r>
+      <w:r>
+        <w:t>4</w:t>
+      </w:r>
+      <w:r>
+        <w:t xml:space="preserve">, </w:t>
+      </w:r>
+      <w:r>
+        <w:fldChar w:fldCharType="begin"/>
+      </w:r>
+      <w:r>
+        <w:instrText xml:space="preserve"> REF _Ref180051298 \r \h </w:instrText>
+      </w:r>
+      <w:r>
+        <w:instrText xml:space="preserve"> \* MERGEFORMAT </w:instrText>
+      </w:r>
+      <w:r>
+        <w:fldChar w:fldCharType="separate"/>
+      </w:r>
+      <w:r>
+        <w:t>Д7</w:t>
+      </w:r>
+      <w:r>
+        <w:fldChar w:fldCharType="end"/>
+      </w:r>
+      <w:r>
+        <w:t xml:space="preserve"> и </w:t>
+      </w:r>
+      <w:r>
+        <w:t xml:space="preserve">не </w:t>
+      </w:r>
+      <w:r>
+        <w:fldChar w:fldCharType="begin"/>
+      </w:r>
+      <w:r>
+        <w:instrText xml:space="preserve"> REF _Ref180051304 \r \h </w:instrText>
+      </w:r>
+      <w:r>
+        <w:instrText xml:space="preserve"> \* MERGEFORMAT </w:instrText>
+      </w:r>
+      <w:r>
+        <w:fldChar w:fldCharType="separate"/>
+      </w:r>
+      <w:r>
+        <w:t>Ф6</w:t>
+      </w:r>
+      <w:r>
+        <w:fldChar w:fldCharType="end"/>
+      </w:r>
+      <w:r>
+        <w:t xml:space="preserve">) = </w:t>
+      </w:r>
+      <w:r>
+        <w:fldChar w:fldCharType="begin"/>
+      </w:r>
+      <w:r>
+        <w:instrText xml:space="preserve"> REF _Ref180051293 \r \h </w:instrText>
+      </w:r>
+      <w:r>
+        <w:instrText xml:space="preserve"> \* MERGEFORMAT </w:instrText>
+      </w:r>
+      <w:r>
+        <w:fldChar w:fldCharType="separate"/>
+      </w:r>
+      <w:r>
+        <w:t>Д8</w:t>
+      </w:r>
+      <w:r>
+        <w:fldChar w:fldCharType="end"/>
+      </w:r>
+      <w:r>
+        <w:t>.</w:t>
+      </w:r>
+    </w:p>
+    <w:p>
+      <w:r>
+        <w:lastRenderedPageBreak/>
+        <w:fldChar w:fldCharType="begin"/>
+      </w:r>
+      <w:r>
+        <w:instrText xml:space="preserve"> REF _Ref180052183 \r \h </w:instrText>
+      </w:r>
+      <w:r>
+        <w:instrText xml:space="preserve"> \* MERGEFORMAT </w:instrText>
+      </w:r>
+      <w:r>
+        <w:fldChar w:fldCharType="separate"/>
+      </w:r>
+      <w:r>
+        <w:t>П9</w:t>
+      </w:r>
+      <w:r>
+        <w:fldChar w:fldCharType="end"/>
+      </w:r>
+      <w:r>
+        <w:t>(</w:t>
+      </w:r>
+      <w:r>
+        <w:t>8</w:t>
+      </w:r>
+      <w:r>
+        <w:t xml:space="preserve">, </w:t>
+      </w:r>
+      <w:r>
+        <w:fldChar w:fldCharType="begin"/>
+      </w:r>
+      <w:r>
+        <w:instrText xml:space="preserve"> REF _Ref180051245 \r \h </w:instrText>
+      </w:r>
+      <w:r>
+        <w:instrText xml:space="preserve"> \* MERGEFORMAT </w:instrText>
+      </w:r>
+      <w:r>
+        <w:fldChar w:fldCharType="separate"/>
+      </w:r>
+      <w:r>
+        <w:t>Д3</w:t>
+      </w:r>
+      <w:r>
+        <w:fldChar w:fldCharType="end"/>
+      </w:r>
+      <w:r>
+        <w:t xml:space="preserve"> или</w:t>
+      </w:r>
+      <w:r>
+        <w:t xml:space="preserve"> </w:t>
+      </w:r>
+      <w:r>
+        <w:fldChar w:fldCharType="begin"/>
+      </w:r>
+      <w:r>
+        <w:instrText xml:space="preserve"> REF _Ref180051527 \r \h </w:instrText>
+      </w:r>
+      <w:r>
+        <w:instrText xml:space="preserve"> \* MERGEFORMAT </w:instrText>
+      </w:r>
+      <w:r>
+        <w:fldChar w:fldCharType="separate"/>
+      </w:r>
+      <w:r>
+        <w:t>Д13</w:t>
+      </w:r>
+      <w:r>
+        <w:fldChar w:fldCharType="end"/>
+      </w:r>
+      <w:r>
+        <w:t xml:space="preserve"> не</w:t>
+      </w:r>
+      <w:r>
+        <w:t xml:space="preserve"> </w:t>
+      </w:r>
+      <w:r>
+        <w:fldChar w:fldCharType="begin"/>
+      </w:r>
+      <w:r>
+        <w:instrText xml:space="preserve"> REF _Ref180051405 \r \h </w:instrText>
+      </w:r>
+      <w:r>
+        <w:instrText xml:space="preserve"> \* MERGEFORMAT </w:instrText>
+      </w:r>
+      <w:r>
+        <w:fldChar w:fldCharType="separate"/>
+      </w:r>
+      <w:r>
+        <w:t>Ф7</w:t>
+      </w:r>
+      <w:r>
+        <w:fldChar w:fldCharType="end"/>
+      </w:r>
+      <w:r>
+        <w:t xml:space="preserve">) = </w:t>
+      </w:r>
+      <w:r>
+        <w:fldChar w:fldCharType="begin"/>
+      </w:r>
+      <w:r>
+        <w:instrText xml:space="preserve"> REF _Ref180051413 \r \h </w:instrText>
+      </w:r>
+      <w:r>
+        <w:instrText xml:space="preserve"> \* MERGEFORMAT </w:instrText>
+      </w:r>
+      <w:r>
+        <w:fldChar w:fldCharType="separate"/>
+      </w:r>
+      <w:r>
+        <w:t>Д8</w:t>
+      </w:r>
+      <w:r>
+        <w:fldChar w:fldCharType="end"/>
+      </w:r>
+      <w:r>
+        <w:t>.</w:t>
+      </w:r>
+    </w:p>
+    <w:p>
+      <w:r>
+        <w:fldChar w:fldCharType="begin"/>
+      </w:r>
+      <w:r>
+        <w:instrText xml:space="preserve"> REF _Ref180052188 \r \h </w:instrText>
+      </w:r>
+      <w:r>
+        <w:instrText xml:space="preserve"> \* MERGEFORMAT </w:instrText>
+      </w:r>
+      <w:r>
+        <w:fldChar w:fldCharType="separate"/>
+      </w:r>
+      <w:r>
+        <w:t>П10</w:t>
+      </w:r>
+      <w:r>
+        <w:fldChar w:fldCharType="end"/>
+      </w:r>
+      <w:r>
+        <w:t>(</w:t>
+      </w:r>
+      <w:r>
+        <w:t>7</w:t>
+      </w:r>
+      <w:r>
+        <w:t xml:space="preserve">, </w:t>
+      </w:r>
+      <w:r>
+        <w:fldChar w:fldCharType="begin"/>
+      </w:r>
+      <w:r>
+        <w:instrText xml:space="preserve"> REF _Ref180051413 \r \h </w:instrText>
+      </w:r>
+      <w:r>
+        <w:instrText xml:space="preserve"> \* MERGEFORMAT </w:instrText>
+      </w:r>
+      <w:r>
+        <w:fldChar w:fldCharType="separate"/>
+      </w:r>
+      <w:r>
+        <w:t>Д8</w:t>
+      </w:r>
+      <w:r>
+        <w:fldChar w:fldCharType="end"/>
+      </w:r>
+      <w:r>
+        <w:t xml:space="preserve"> или</w:t>
+      </w:r>
+      <w:r>
+        <w:t xml:space="preserve"> не </w:t>
+      </w:r>
+      <w:r>
+        <w:fldChar w:fldCharType="begin"/>
+      </w:r>
+      <w:r>
+        <w:instrText xml:space="preserve"> REF _Ref180051501 \r \h </w:instrText>
+      </w:r>
+      <w:r>
+        <w:instrText xml:space="preserve"> \* MERGEFORMAT </w:instrText>
+      </w:r>
+      <w:r>
+        <w:fldChar w:fldCharType="separate"/>
+      </w:r>
+      <w:r>
+        <w:t>Д11</w:t>
+      </w:r>
+      <w:r>
+        <w:fldChar w:fldCharType="end"/>
+      </w:r>
+      <w:r>
+        <w:t xml:space="preserve">) = </w:t>
+      </w:r>
+      <w:r>
+        <w:fldChar w:fldCharType="begin"/>
+      </w:r>
+      <w:r>
+        <w:instrText xml:space="preserve"> REF _Ref180051490 \r \h </w:instrText>
+      </w:r>
+      <w:r>
+        <w:instrText xml:space="preserve"> \* MERGEFORMAT </w:instrText>
+      </w:r>
+      <w:r>
+        <w:fldChar w:fldCharType="separate"/>
+      </w:r>
+      <w:r>
+        <w:t>Д10</w:t>
+      </w:r>
+      <w:r>
+        <w:fldChar w:fldCharType="end"/>
+      </w:r>
+      <w:r>
+        <w:t>.</w:t>
+      </w:r>
+    </w:p>
+    <w:p>
+      <w:r>
+        <w:fldChar w:fldCharType="begin"/>
+      </w:r>
+      <w:r>
+        <w:instrText xml:space="preserve"> REF _Ref180052193 \r \h </w:instrText>
+      </w:r>
+      <w:r>
+        <w:instrText xml:space="preserve"> \* MERGEFORMAT </w:instrText>
+      </w:r>
+      <w:r>
+        <w:fldChar w:fldCharType="separate"/>
+      </w:r>
+      <w:r>
+        <w:t>П11</w:t>
+      </w:r>
+      <w:r>
+        <w:fldChar w:fldCharType="end"/>
+      </w:r>
+      <w:r>
+        <w:t>(</w:t>
+      </w:r>
+      <w:r>
+        <w:t>6</w:t>
+      </w:r>
+      <w:r>
+        <w:t>,</w:t>
+      </w:r>
+      <w:r>
+        <w:t xml:space="preserve"> </w:t>
+      </w:r>
+      <w:r>
+        <w:fldChar w:fldCharType="begin"/>
+      </w:r>
+      <w:r>
+        <w:instrText xml:space="preserve"> REF _Ref180051490 \r \h </w:instrText>
+      </w:r>
+      <w:r>
+        <w:instrText xml:space="preserve"> \* MERGEFORMAT </w:instrText>
+      </w:r>
+      <w:r>
+        <w:fldChar w:fldCharType="separate"/>
+      </w:r>
+      <w:r>
+        <w:t>Д10</w:t>
+      </w:r>
+      <w:r>
+        <w:fldChar w:fldCharType="end"/>
+      </w:r>
+      <w:r>
+        <w:t xml:space="preserve">) = </w:t>
+      </w:r>
+      <w:r>
+        <w:fldChar w:fldCharType="begin"/>
+      </w:r>
+      <w:r>
+        <w:instrText xml:space="preserve"> REF _Ref180051501 \r \h </w:instrText>
+      </w:r>
+      <w:r>
+        <w:instrText xml:space="preserve"> \* MERGEFORMAT </w:instrText>
+      </w:r>
+      <w:r>
+        <w:fldChar w:fldCharType="separate"/>
+      </w:r>
+      <w:r>
+        <w:t>Д11</w:t>
+      </w:r>
+      <w:r>
+        <w:fldChar w:fldCharType="end"/>
+      </w:r>
+      <w:r>
+        <w:t>.</w:t>
+      </w:r>
+    </w:p>
+    <w:p>
+      <w:r>
+        <w:fldChar w:fldCharType="begin"/>
+      </w:r>
+      <w:r>
+        <w:instrText xml:space="preserve"> REF _Ref180052197 \r \h </w:instrText>
+      </w:r>
+      <w:r>
+        <w:instrText xml:space="preserve"> \* MERGEFORMAT </w:instrText>
+      </w:r>
+      <w:r>
+        <w:fldChar w:fldCharType="separate"/>
+      </w:r>
+      <w:r>
+        <w:t>П12</w:t>
+      </w:r>
+      <w:r>
+        <w:fldChar w:fldCharType="end"/>
+      </w:r>
+      <w:r>
+        <w:t>(</w:t>
+      </w:r>
+      <w:r>
+        <w:t>6</w:t>
+      </w:r>
+      <w:r>
+        <w:t xml:space="preserve">, </w:t>
+      </w:r>
+      <w:r>
+        <w:fldChar w:fldCharType="begin"/>
+      </w:r>
+      <w:r>
+        <w:instrText xml:space="preserve"> REF _Ref180051490 \r \h </w:instrText>
+      </w:r>
+      <w:r>
+        <w:instrText xml:space="preserve"> \* MERGEFORMAT </w:instrText>
+      </w:r>
+      <w:r>
+        <w:fldChar w:fldCharType="separate"/>
+      </w:r>
+      <w:r>
+        <w:t>Д10</w:t>
+      </w:r>
+      <w:r>
+        <w:fldChar w:fldCharType="end"/>
+      </w:r>
+      <w:r>
+        <w:t xml:space="preserve"> и </w:t>
+      </w:r>
+      <w:r>
+        <w:fldChar w:fldCharType="begin"/>
+      </w:r>
+      <w:r>
+        <w:instrText xml:space="preserve"> REF _Ref180051506 \r \h </w:instrText>
+      </w:r>
+      <w:r>
+        <w:instrText xml:space="preserve"> \* MERGEFORMAT </w:instrText>
+      </w:r>
+      <w:r>
+        <w:fldChar w:fldCharType="separate"/>
+      </w:r>
+      <w:r>
+        <w:t>Ф9</w:t>
+      </w:r>
+      <w:r>
+        <w:fldChar w:fldCharType="end"/>
+      </w:r>
+      <w:r>
+        <w:t xml:space="preserve">) = </w:t>
+      </w:r>
+      <w:r>
+        <w:fldChar w:fldCharType="begin"/>
+      </w:r>
+      <w:r>
+        <w:instrText xml:space="preserve"> REF _Ref180051511 \r \h </w:instrText>
+      </w:r>
+      <w:r>
+        <w:instrText xml:space="preserve"> \* MERGEFORMAT </w:instrText>
+      </w:r>
+      <w:r>
+        <w:fldChar w:fldCharType="separate"/>
+      </w:r>
+      <w:r>
+        <w:t>Д12</w:t>
+      </w:r>
+      <w:r>
+        <w:fldChar w:fldCharType="end"/>
+      </w:r>
+      <w:r>
+        <w:t>.</w:t>
+      </w:r>
+    </w:p>
+    <w:p>
+      <w:r>
+        <w:fldChar w:fldCharType="begin"/>
+      </w:r>
+      <w:r>
+        <w:instrText xml:space="preserve"> REF _Ref180052201 \r \h </w:instrText>
+      </w:r>
+      <w:r>
+        <w:instrText xml:space="preserve"> \* MERGEFORMAT </w:instrText>
+      </w:r>
+      <w:r>
+        <w:fldChar w:fldCharType="separate"/>
+      </w:r>
+      <w:r>
+        <w:t>П13</w:t>
+      </w:r>
+      <w:r>
+        <w:fldChar w:fldCharType="end"/>
+      </w:r>
+      <w:r>
+        <w:t>(</w:t>
+      </w:r>
+      <w:r>
+        <w:t>5</w:t>
+      </w:r>
+      <w:r>
+        <w:t xml:space="preserve">, </w:t>
+      </w:r>
+      <w:r>
+        <w:fldChar w:fldCharType="begin"/>
+      </w:r>
+      <w:r>
+        <w:instrText xml:space="preserve"> REF _Ref180051501 \r \h </w:instrText>
+      </w:r>
+      <w:r>
+        <w:instrText xml:space="preserve"> \* MERGEFORMAT </w:instrText>
+      </w:r>
+      <w:r>
+        <w:fldChar w:fldCharType="separate"/>
+      </w:r>
+      <w:r>
+        <w:t>Д11</w:t>
+      </w:r>
+      <w:r>
+        <w:fldChar w:fldCharType="end"/>
+      </w:r>
+      <w:r>
+        <w:t xml:space="preserve"> и </w:t>
+      </w:r>
+      <w:r>
+        <w:fldChar w:fldCharType="begin"/>
+      </w:r>
+      <w:r>
+        <w:instrText xml:space="preserve"> REF _Ref180051511 \r \h </w:instrText>
+      </w:r>
+      <w:r>
+        <w:instrText xml:space="preserve"> \* MERGEFORMAT </w:instrText>
+      </w:r>
+      <w:r>
+        <w:fldChar w:fldCharType="separate"/>
+      </w:r>
+      <w:r>
+        <w:t>Д12</w:t>
+      </w:r>
+      <w:r>
+        <w:fldChar w:fldCharType="end"/>
+      </w:r>
+      <w:r>
+        <w:t xml:space="preserve">) = </w:t>
+      </w:r>
+      <w:r>
+        <w:fldChar w:fldCharType="begin"/>
+      </w:r>
+      <w:r>
+        <w:instrText xml:space="preserve"> REF _Ref180051527 \r \h </w:instrText>
+      </w:r>
+      <w:r>
+        <w:instrText xml:space="preserve"> \* MERGEFORMAT </w:instrText>
+      </w:r>
+      <w:r>
+        <w:fldChar w:fldCharType="separate"/>
+      </w:r>
+      <w:r>
+        <w:t>Д13</w:t>
+      </w:r>
+      <w:r>
+        <w:fldChar w:fldCharType="end"/>
+      </w:r>
+      <w:r>
+        <w:t>.</w:t>
+      </w:r>
+    </w:p>
+    <w:p>
+      <w:r>
+        <w:fldChar w:fldCharType="begin"/>
+      </w:r>
+      <w:r>
+        <w:instrText xml:space="preserve"> REF _Ref180052206 \r \h </w:instrText>
+      </w:r>
+      <w:r>
+        <w:instrText xml:space="preserve"> \* MERGEFORMAT </w:instrText>
+      </w:r>
+      <w:r>
+        <w:fldChar w:fldCharType="separate"/>
+      </w:r>
+      <w:r>
+        <w:t>П14</w:t>
+      </w:r>
+      <w:r>
+        <w:fldChar w:fldCharType="end"/>
+      </w:r>
+      <w:r>
+        <w:t>(</w:t>
+      </w:r>
+      <w:r>
+        <w:t>3</w:t>
+      </w:r>
+      <w:r>
+        <w:t xml:space="preserve">, </w:t>
+      </w:r>
+      <w:r>
+        <w:fldChar w:fldCharType="begin"/>
+      </w:r>
+      <w:r>
+        <w:instrText xml:space="preserve"> REF _Ref180051298 \r \h </w:instrText>
+      </w:r>
+      <w:r>
+        <w:instrText xml:space="preserve"> \* MERGEFORMAT </w:instrText>
+      </w:r>
+      <w:r>
+        <w:fldChar w:fldCharType="separate"/>
+      </w:r>
+      <w:r>
+        <w:t>Д7</w:t>
+      </w:r>
+      <w:r>
+        <w:fldChar w:fldCharType="end"/>
+      </w:r>
+      <w:r>
+        <w:t xml:space="preserve"> и </w:t>
+      </w:r>
+      <w:r>
+        <w:fldChar w:fldCharType="begin"/>
+      </w:r>
+      <w:r>
+        <w:instrText xml:space="preserve"> REF _Ref180051304 \r \h </w:instrText>
+      </w:r>
+      <w:r>
+        <w:instrText xml:space="preserve"> \* MERGEFORMAT </w:instrText>
+      </w:r>
+      <w:r>
+        <w:fldChar w:fldCharType="separate"/>
+      </w:r>
+      <w:r>
+        <w:t>Ф6</w:t>
+      </w:r>
+      <w:r>
+        <w:fldChar w:fldCharType="end"/>
+      </w:r>
+      <w:r>
+        <w:t xml:space="preserve"> или </w:t>
+      </w:r>
+      <w:r>
+        <w:fldChar w:fldCharType="begin"/>
+      </w:r>
+      <w:r>
+        <w:instrText xml:space="preserve"> REF _Ref180051527 \r \h </w:instrText>
+      </w:r>
+      <w:r>
+        <w:instrText xml:space="preserve"> \* MERGEFORMAT </w:instrText>
+      </w:r>
+      <w:r>
+        <w:fldChar w:fldCharType="separate"/>
+      </w:r>
+      <w:r>
+        <w:t>Д13</w:t>
+      </w:r>
+      <w:r>
+        <w:fldChar w:fldCharType="end"/>
+      </w:r>
+      <w:r>
+        <w:t xml:space="preserve"> и </w:t>
+      </w:r>
+      <w:r>
+        <w:fldChar w:fldCharType="begin"/>
+      </w:r>
+      <w:r>
+        <w:instrText xml:space="preserve"> REF _Ref180051405 \r \h </w:instrText>
+      </w:r>
+      <w:r>
+        <w:instrText xml:space="preserve"> \* MERGEFORMAT </w:instrText>
+      </w:r>
+      <w:r>
+        <w:fldChar w:fldCharType="separate"/>
+      </w:r>
+      <w:r>
+        <w:t>Ф7</w:t>
+      </w:r>
+      <w:r>
+        <w:fldChar w:fldCharType="end"/>
+      </w:r>
+      <w:r>
+        <w:t>)</w:t>
+      </w:r>
+      <w:r>
+        <w:t xml:space="preserve"> = </w:t>
+      </w:r>
+      <w:r>
+        <w:fldChar w:fldCharType="begin"/>
+      </w:r>
+      <w:r>
+        <w:instrText xml:space="preserve"> REF _Ref180051555 \r \h </w:instrText>
+      </w:r>
+      <w:r>
+        <w:instrText xml:space="preserve"> \* MERGEFORMAT </w:instrText>
+      </w:r>
+      <w:r>
+        <w:fldChar w:fldCharType="separate"/>
+      </w:r>
+      <w:r>
+        <w:t>Д14</w:t>
+      </w:r>
+      <w:r>
+        <w:fldChar w:fldCharType="end"/>
+      </w:r>
+      <w:r>
+        <w:t>.</w:t>
+      </w:r>
+    </w:p>
+    <w:p>
+      <w:r>
+        <w:fldChar w:fldCharType="begin"/>
+      </w:r>
+      <w:r>
+        <w:instrText xml:space="preserve"> REF _Ref180052211 \r \h </w:instrText>
+      </w:r>
+      <w:r>
+        <w:instrText xml:space="preserve"> \* MERGEFORMAT </w:instrText>
+      </w:r>
+      <w:r>
+        <w:fldChar w:fldCharType="separate"/>
+      </w:r>
+      <w:r>
+        <w:t>П15</w:t>
+      </w:r>
+      <w:r>
+        <w:fldChar w:fldCharType="end"/>
+      </w:r>
+      <w:r>
+        <w:t>(</w:t>
+      </w:r>
+      <w:r>
+        <w:t>2</w:t>
+      </w:r>
+      <w:r>
+        <w:t xml:space="preserve">, </w:t>
+      </w:r>
+      <w:r>
+        <w:fldChar w:fldCharType="begin"/>
+      </w:r>
+      <w:r>
+        <w:instrText xml:space="preserve"> REF _Ref180051555 \r \h </w:instrText>
+      </w:r>
+      <w:r>
+        <w:instrText xml:space="preserve"> \* MERGEFORMAT </w:instrText>
+      </w:r>
+      <w:r>
+        <w:fldChar w:fldCharType="separate"/>
+      </w:r>
+      <w:r>
+        <w:t>Д14</w:t>
+      </w:r>
+      <w:r>
+        <w:fldChar w:fldCharType="end"/>
+      </w:r>
+      <w:r>
+        <w:t xml:space="preserve"> и </w:t>
+      </w:r>
+      <w:r>
+        <w:fldChar w:fldCharType="begin"/>
+      </w:r>
+      <w:r>
+        <w:instrText xml:space="preserve"> REF _Ref180051238 \r \h </w:instrText>
+      </w:r>
+      <w:r>
+        <w:instrText xml:space="preserve"> \* MERGEFORMAT </w:instrText>
+      </w:r>
+      <w:r>
+        <w:fldChar w:fldCharType="separate"/>
+      </w:r>
+      <w:r>
+        <w:t>Ф4</w:t>
+      </w:r>
+      <w:r>
+        <w:fldChar w:fldCharType="end"/>
+      </w:r>
+      <w:r>
+        <w:t xml:space="preserve">) = </w:t>
+      </w:r>
+      <w:r>
+        <w:fldChar w:fldCharType="begin"/>
+      </w:r>
+      <w:r>
+        <w:instrText xml:space="preserve"> REF _Ref180051568 \r \h </w:instrText>
+      </w:r>
+      <w:r>
+        <w:instrText xml:space="preserve"> \* MERGEFORMAT </w:instrText>
+      </w:r>
+      <w:r>
+        <w:fldChar w:fldCharType="separate"/>
+      </w:r>
+      <w:r>
+        <w:t>Д15</w:t>
+      </w:r>
+      <w:r>
+        <w:fldChar w:fldCharType="end"/>
+      </w:r>
+      <w:r>
+        <w:t>.</w:t>
+      </w:r>
+    </w:p>
+    <w:p>
+      <w:r>
+        <w:fldChar w:fldCharType="begin"/>
+      </w:r>
+      <w:r>
+        <w:instrText xml:space="preserve"> REF _Ref180052215 \r \h </w:instrText>
+      </w:r>
+      <w:r>
+        <w:instrText xml:space="preserve"> \* MERGEFORMAT </w:instrText>
+      </w:r>
+      <w:r>
+        <w:fldChar w:fldCharType="separate"/>
+      </w:r>
+      <w:r>
+        <w:t>П16</w:t>
+      </w:r>
+      <w:r>
+        <w:fldChar w:fldCharType="end"/>
+      </w:r>
+      <w:r>
+        <w:t>(</w:t>
+      </w:r>
+      <w:r>
+        <w:t>1</w:t>
+      </w:r>
+      <w:r>
+        <w:t xml:space="preserve">, </w:t>
+      </w:r>
+      <w:r>
+        <w:fldChar w:fldCharType="begin"/>
+      </w:r>
+      <w:r>
+        <w:instrText xml:space="preserve"> REF _Ref180051555 \r \h </w:instrText>
+      </w:r>
+      <w:r>
+        <w:instrText xml:space="preserve"> \* MERGEFORMAT </w:instrText>
+      </w:r>
+      <w:r>
+        <w:fldChar w:fldCharType="separate"/>
+      </w:r>
+      <w:r>
+        <w:t>Д14</w:t>
+      </w:r>
+      <w:r>
+        <w:fldChar w:fldCharType="end"/>
+      </w:r>
+      <w:r>
+        <w:t xml:space="preserve"> и </w:t>
+      </w:r>
+      <w:r>
+        <w:fldChar w:fldCharType="begin"/>
+      </w:r>
+      <w:r>
+        <w:instrText xml:space="preserve"> REF _Ref180051223 \r \h </w:instrText>
+      </w:r>
+      <w:r>
+        <w:instrText xml:space="preserve"> \* MERGEFORMAT </w:instrText>
+      </w:r>
+      <w:r>
+        <w:fldChar w:fldCharType="separate"/>
+      </w:r>
+      <w:r>
+        <w:t>Ф</w:t>
+      </w:r>
+      <w:r>
+        <w:t>3</w:t>
+      </w:r>
+      <w:r>
+        <w:fldChar w:fldCharType="end"/>
+      </w:r>
+      <w:r>
+        <w:t xml:space="preserve"> </w:t>
+      </w:r>
+      <w:r>
+        <w:t>или (</w:t>
+      </w:r>
+      <w:r>
+        <w:fldChar w:fldCharType="begin"/>
+      </w:r>
+      <w:r>
+        <w:instrText xml:space="preserve"> REF _Ref180051568 \r \h </w:instrText>
+      </w:r>
+      <w:r>
+        <w:instrText xml:space="preserve"> \* MERGEFORMAT </w:instrText>
+      </w:r>
+      <w:r>
+        <w:fldChar w:fldCharType="separate"/>
+      </w:r>
+      <w:r>
+        <w:t>Д15</w:t>
+      </w:r>
+      <w:r>
+        <w:fldChar w:fldCharType="end"/>
+      </w:r>
+      <w:r>
+        <w:t>, и</w:t>
+      </w:r>
+      <w:r>
+        <w:t xml:space="preserve"> </w:t>
+      </w:r>
+      <w:r>
+        <w:fldChar w:fldCharType="begin"/>
+      </w:r>
+      <w:r>
+        <w:instrText xml:space="preserve"> REF _Ref180051238 \r \h </w:instrText>
+      </w:r>
+      <w:r>
+        <w:instrText xml:space="preserve"> \* MERGEFORMAT </w:instrText>
+      </w:r>
+      <w:r>
+        <w:fldChar w:fldCharType="separate"/>
+      </w:r>
+      <w:r>
+        <w:t>Ф4</w:t>
+      </w:r>
+      <w:r>
+        <w:fldChar w:fldCharType="end"/>
+      </w:r>
+      <w:r>
+        <w:t xml:space="preserve">, и </w:t>
+      </w:r>
+      <w:r>
+        <w:fldChar w:fldCharType="begin"/>
+      </w:r>
+      <w:r>
+        <w:instrText xml:space="preserve"> REF _Ref180051592 \r \h </w:instrText>
+      </w:r>
+      <w:r>
+        <w:instrText xml:space="preserve"> \* MERGEFORMAT </w:instrText>
+      </w:r>
+      <w:r>
+        <w:fldChar w:fldCharType="separate"/>
+      </w:r>
+      <w:r>
+        <w:t>Ф10</w:t>
+      </w:r>
+      <w:r>
+        <w:fldChar w:fldCharType="end"/>
+      </w:r>
+      <w:r>
+        <w:t xml:space="preserve">)) = </w:t>
+      </w:r>
+      <w:r>
+        <w:fldChar w:fldCharType="begin"/>
+      </w:r>
+      <w:r>
+        <w:instrText xml:space="preserve"> REF _Ref180051598 \r \h </w:instrText>
+      </w:r>
+      <w:r>
+        <w:instrText xml:space="preserve"> \* MERGEFORMAT </w:instrText>
+      </w:r>
+      <w:r>
+        <w:fldChar w:fldCharType="separate"/>
+      </w:r>
+      <w:r>
+        <w:t>Д16</w:t>
+      </w:r>
+      <w:r>
+        <w:fldChar w:fldCharType="end"/>
+      </w:r>
+      <w:r>
+        <w:t>.</w:t>
+      </w:r>
+    </w:p>
+    <w:p>
+      <w:pPr>
+        <w:pStyle w:val="a3"/>
+        <w:numPr>
+          <w:ilvl w:val="0"/>
+          <w:numId w:val="1"/>
+        </w:numPr>
+      </w:pPr>
+      <w:r>
+        <w:t>Для отображения взаимосвязи продукций построим граф</w:t>
+      </w:r>
+      <w:r>
+        <w:t xml:space="preserve"> (</w:t>
+      </w:r>
+      <w:r>
+        <w:fldChar w:fldCharType="begin"/>
+      </w:r>
+      <w:r>
+        <w:instrText xml:space="preserve"> REF _Ref180055538 \h </w:instrText>
+      </w:r>
+      <w:r>
+        <w:fldChar w:fldCharType="separate"/>
+      </w:r>
+      <w:r>
+        <w:t xml:space="preserve">Рисунок </w:t>
+      </w:r>
+      <w:r>
+        <w:rPr>
+          <w:noProof/>
+        </w:rPr>
+        <w:t>1</w:t>
+      </w:r>
+      <w:r>
+        <w:fldChar w:fldCharType="end"/>
+      </w:r>
+      <w:r>
+        <w:t>)</w:t>
+      </w:r>
+    </w:p>
+    <w:p>
+      <w:pPr>
+        <w:keepNext/>
+        <w:jc w:val="center"/>
+      </w:pPr>
+      <w:r>
+        <w:rPr>
+          <w:noProof/>
+        </w:rPr>
+        <w:lastRenderedPageBreak/>
+        <w:drawing>
+          <wp:inline distT="0" distB="0" distL="0" distR="0" wp14:anchorId="2A67ED15" wp14:editId="622D569A">
+            <wp:extent cx="4833656" cy="8581372"/>
+            <wp:effectExtent l="0" t="0" r="5080" b="0"/>
+            <wp:docPr id="913424120" name="Рисунок 1"/>
+            <wp:cNvGraphicFramePr>
+              <a:graphicFrameLocks xmlns:a="http://schemas.openxmlformats.org/drawingml/2006/main" noChangeAspect="1"/>
+            </wp:cNvGraphicFramePr>
+            <a:graphic xmlns:a="http://schemas.openxmlformats.org/drawingml/2006/main">
+              <a:graphicData uri="http://schemas.openxmlformats.org/drawingml/2006/picture">
+                <pic:pic xmlns:pic="http://schemas.openxmlformats.org/drawingml/2006/picture">
+                  <pic:nvPicPr>
+                    <pic:cNvPr id="913424120" name="Рисунок 1"/>
+                    <pic:cNvPicPr>
+                      <a:picLocks noChangeAspect="1" noChangeArrowheads="1"/>
+                    </pic:cNvPicPr>
+                  </pic:nvPicPr>
+                  <pic:blipFill>
+                    <a:blip r:embed="rId6">
+                      <a:extLst>
+                        <a:ext uri="{28A0092B-C50C-407E-A947-70E740481C1C}">
+                          <a14:useLocalDpi xmlns:a14="http://schemas.microsoft.com/office/drawing/2010/main" val="0"/>
+                        </a:ext>
+                      </a:extLst>
+                    </a:blip>
+                    <a:stretch>
+                      <a:fillRect/>
+                    </a:stretch>
+                  </pic:blipFill>
+                  <pic:spPr bwMode="auto">
+                    <a:xfrm>
+                      <a:off x="0" y="0"/>
+                      <a:ext cx="4833656" cy="8581372"/>
+                    </a:xfrm>
+                    <a:prstGeom prst="rect">
+                      <a:avLst/>
+                    </a:prstGeom>
+                    <a:noFill/>
+                    <a:ln>
+                      <a:noFill/>
+                    </a:ln>
+                  </pic:spPr>
+                </pic:pic>
+              </a:graphicData>
+            </a:graphic>
+          </wp:inline>
+        </w:drawing>
+      </w:r>
+    </w:p>
+    <w:p>
+      <w:pPr>
+        <w:pStyle w:val="a9"/>
+        <w:jc w:val="center"/>
+      </w:pPr>
+      <w:bookmarkStart w:id="42" w:name="_Ref180055538"/>
+      <w:r>
+        <w:t xml:space="preserve">Рисунок </w:t>
+      </w:r>
+      <w:r>
+        <w:fldChar w:fldCharType="begin"/>
+      </w:r>
+      <w:r>
+        <w:instrText xml:space="preserve"> SEQ Рисунок \* ARABIC </w:instrText>
+      </w:r>
+      <w:r>
+        <w:fldChar w:fldCharType="separate"/>
+      </w:r>
+      <w:r>
+        <w:rPr>
+          <w:noProof/>
+        </w:rPr>
+        <w:t>1</w:t>
+      </w:r>
+      <w:r>
+        <w:fldChar w:fldCharType="end"/>
+      </w:r>
+      <w:bookmarkEnd w:id="42"/>
+      <w:r>
+        <w:t xml:space="preserve"> - схема продукций предметной области "</w:t>
+      </w:r>
+      <w:r>
+        <w:t xml:space="preserve"> </w:t>
+      </w:r>
+      <w:r>
+        <w:t>Разработка информационных систем</w:t>
+      </w:r>
+      <w:r>
+        <w:t xml:space="preserve"> "</w:t>
+      </w:r>
     </w:p>
     <w:sectPr>
       <w:pgSz w:w="11906" w:h="16838"/>
@@ -217,7 +3185,7 @@
   <w:abstractNum w:abstractNumId="0" w15:restartNumberingAfterBreak="0">
     <w:nsid w:val="1913121E"/>
     <w:multiLevelType w:val="hybridMultilevel"/>
-    <w:tmpl w:val="92EA97AE"/>
+    <w:tmpl w:val="9D203F90"/>
     <w:lvl w:ilvl="0" w:tplc="FFFFFFFF">
       <w:start w:val="1"/>
       <w:numFmt w:val="decimal"/>
@@ -230,13 +3198,14 @@
         <w:rFonts w:hint="default"/>
       </w:rPr>
     </w:lvl>
-    <w:lvl w:ilvl="1" w:tplc="DA4C50E4">
+    <w:lvl w:ilvl="1" w:tplc="93F2141E">
       <w:start w:val="1"/>
       <w:numFmt w:val="bullet"/>
+      <w:suff w:val="space"/>
       <w:lvlText w:val=""/>
       <w:lvlJc w:val="left"/>
       <w:pPr>
-        <w:ind w:left="1440" w:hanging="360"/>
+        <w:ind w:left="709" w:firstLine="0"/>
       </w:pPr>
       <w:rPr>
         <w:rFonts w:ascii="Symbol" w:hAnsi="Symbol" w:hint="default"/>
@@ -307,6 +3276,100 @@
     </w:lvl>
   </w:abstractNum>
   <w:abstractNum w:abstractNumId="1" w15:restartNumberingAfterBreak="0">
+    <w:nsid w:val="293469E4"/>
+    <w:multiLevelType w:val="hybridMultilevel"/>
+    <w:tmpl w:val="EF6A5582"/>
+    <w:lvl w:ilvl="0" w:tplc="FFFFFFFF">
+      <w:start w:val="1"/>
+      <w:numFmt w:val="decimal"/>
+      <w:lvlText w:val="Шаг %1."/>
+      <w:lvlJc w:val="left"/>
+      <w:pPr>
+        <w:ind w:left="720" w:hanging="360"/>
+      </w:pPr>
+      <w:rPr>
+        <w:rFonts w:hint="default"/>
+      </w:rPr>
+    </w:lvl>
+    <w:lvl w:ilvl="1" w:tplc="F6800ECC">
+      <w:start w:val="1"/>
+      <w:numFmt w:val="decimal"/>
+      <w:suff w:val="space"/>
+      <w:lvlText w:val="П%2"/>
+      <w:lvlJc w:val="left"/>
+      <w:pPr>
+        <w:ind w:left="0" w:firstLine="0"/>
+      </w:pPr>
+      <w:rPr>
+        <w:rFonts w:hint="default"/>
+        <w:i/>
+      </w:rPr>
+    </w:lvl>
+    <w:lvl w:ilvl="2" w:tplc="FFFFFFFF" w:tentative="1">
+      <w:start w:val="1"/>
+      <w:numFmt w:val="lowerRoman"/>
+      <w:lvlText w:val="%3."/>
+      <w:lvlJc w:val="right"/>
+      <w:pPr>
+        <w:ind w:left="2160" w:hanging="180"/>
+      </w:pPr>
+    </w:lvl>
+    <w:lvl w:ilvl="3" w:tplc="FFFFFFFF" w:tentative="1">
+      <w:start w:val="1"/>
+      <w:numFmt w:val="decimal"/>
+      <w:lvlText w:val="%4."/>
+      <w:lvlJc w:val="left"/>
+      <w:pPr>
+        <w:ind w:left="2880" w:hanging="360"/>
+      </w:pPr>
+    </w:lvl>
+    <w:lvl w:ilvl="4" w:tplc="FFFFFFFF" w:tentative="1">
+      <w:start w:val="1"/>
+      <w:numFmt w:val="lowerLetter"/>
+      <w:lvlText w:val="%5."/>
+      <w:lvlJc w:val="left"/>
+      <w:pPr>
+        <w:ind w:left="3600" w:hanging="360"/>
+      </w:pPr>
+    </w:lvl>
+    <w:lvl w:ilvl="5" w:tplc="FFFFFFFF" w:tentative="1">
+      <w:start w:val="1"/>
+      <w:numFmt w:val="lowerRoman"/>
+      <w:lvlText w:val="%6."/>
+      <w:lvlJc w:val="right"/>
+      <w:pPr>
+        <w:ind w:left="4320" w:hanging="180"/>
+      </w:pPr>
+    </w:lvl>
+    <w:lvl w:ilvl="6" w:tplc="FFFFFFFF" w:tentative="1">
+      <w:start w:val="1"/>
+      <w:numFmt w:val="decimal"/>
+      <w:lvlText w:val="%7."/>
+      <w:lvlJc w:val="left"/>
+      <w:pPr>
+        <w:ind w:left="5040" w:hanging="360"/>
+      </w:pPr>
+    </w:lvl>
+    <w:lvl w:ilvl="7" w:tplc="FFFFFFFF" w:tentative="1">
+      <w:start w:val="1"/>
+      <w:numFmt w:val="lowerLetter"/>
+      <w:lvlText w:val="%8."/>
+      <w:lvlJc w:val="left"/>
+      <w:pPr>
+        <w:ind w:left="5760" w:hanging="360"/>
+      </w:pPr>
+    </w:lvl>
+    <w:lvl w:ilvl="8" w:tplc="FFFFFFFF" w:tentative="1">
+      <w:start w:val="1"/>
+      <w:numFmt w:val="lowerRoman"/>
+      <w:lvlText w:val="%9."/>
+      <w:lvlJc w:val="right"/>
+      <w:pPr>
+        <w:ind w:left="6480" w:hanging="180"/>
+      </w:pPr>
+    </w:lvl>
+  </w:abstractNum>
+  <w:abstractNum w:abstractNumId="2" w15:restartNumberingAfterBreak="0">
     <w:nsid w:val="30561A5B"/>
     <w:multiLevelType w:val="hybridMultilevel"/>
     <w:tmpl w:val="73C83086"/>
@@ -398,23 +3461,24 @@
       </w:pPr>
     </w:lvl>
   </w:abstractNum>
-  <w:abstractNum w:abstractNumId="2" w15:restartNumberingAfterBreak="0">
-    <w:nsid w:val="7F1B7A0E"/>
+  <w:abstractNum w:abstractNumId="3" w15:restartNumberingAfterBreak="0">
+    <w:nsid w:val="462D7F8A"/>
     <w:multiLevelType w:val="hybridMultilevel"/>
-    <w:tmpl w:val="5EFE8CC0"/>
-    <w:lvl w:ilvl="0" w:tplc="58BC7A8C">
+    <w:tmpl w:val="E58CEB74"/>
+    <w:lvl w:ilvl="0" w:tplc="69A6A2B6">
       <w:start w:val="1"/>
       <w:numFmt w:val="decimal"/>
-      <w:lvlText w:val="Шаг %1."/>
-      <w:lvlJc w:val="left"/>
-      <w:pPr>
-        <w:ind w:left="720" w:hanging="360"/>
+      <w:suff w:val="space"/>
+      <w:lvlText w:val="Ф%1"/>
+      <w:lvlJc w:val="left"/>
+      <w:pPr>
+        <w:ind w:left="0" w:firstLine="0"/>
       </w:pPr>
       <w:rPr>
         <w:rFonts w:hint="default"/>
       </w:rPr>
     </w:lvl>
-    <w:lvl w:ilvl="1" w:tplc="04190019">
+    <w:lvl w:ilvl="1" w:tplc="04190019" w:tentative="1">
       <w:start w:val="1"/>
       <w:numFmt w:val="lowerLetter"/>
       <w:lvlText w:val="%2."/>
@@ -487,14 +3551,494 @@
       </w:pPr>
     </w:lvl>
   </w:abstractNum>
+  <w:abstractNum w:abstractNumId="4" w15:restartNumberingAfterBreak="0">
+    <w:nsid w:val="46FD2B0C"/>
+    <w:multiLevelType w:val="hybridMultilevel"/>
+    <w:tmpl w:val="A09AAFAE"/>
+    <w:lvl w:ilvl="0" w:tplc="FFFFFFFF">
+      <w:start w:val="1"/>
+      <w:numFmt w:val="decimal"/>
+      <w:lvlText w:val="Шаг %1."/>
+      <w:lvlJc w:val="left"/>
+      <w:pPr>
+        <w:ind w:left="720" w:hanging="360"/>
+      </w:pPr>
+      <w:rPr>
+        <w:rFonts w:hint="default"/>
+      </w:rPr>
+    </w:lvl>
+    <w:lvl w:ilvl="1" w:tplc="04190001">
+      <w:start w:val="1"/>
+      <w:numFmt w:val="bullet"/>
+      <w:lvlText w:val=""/>
+      <w:lvlJc w:val="left"/>
+      <w:pPr>
+        <w:ind w:left="1440" w:hanging="360"/>
+      </w:pPr>
+      <w:rPr>
+        <w:rFonts w:ascii="Symbol" w:hAnsi="Symbol" w:hint="default"/>
+      </w:rPr>
+    </w:lvl>
+    <w:lvl w:ilvl="2" w:tplc="FFFFFFFF" w:tentative="1">
+      <w:start w:val="1"/>
+      <w:numFmt w:val="lowerRoman"/>
+      <w:lvlText w:val="%3."/>
+      <w:lvlJc w:val="right"/>
+      <w:pPr>
+        <w:ind w:left="2160" w:hanging="180"/>
+      </w:pPr>
+    </w:lvl>
+    <w:lvl w:ilvl="3" w:tplc="FFFFFFFF" w:tentative="1">
+      <w:start w:val="1"/>
+      <w:numFmt w:val="decimal"/>
+      <w:lvlText w:val="%4."/>
+      <w:lvlJc w:val="left"/>
+      <w:pPr>
+        <w:ind w:left="2880" w:hanging="360"/>
+      </w:pPr>
+    </w:lvl>
+    <w:lvl w:ilvl="4" w:tplc="FFFFFFFF" w:tentative="1">
+      <w:start w:val="1"/>
+      <w:numFmt w:val="lowerLetter"/>
+      <w:lvlText w:val="%5."/>
+      <w:lvlJc w:val="left"/>
+      <w:pPr>
+        <w:ind w:left="3600" w:hanging="360"/>
+      </w:pPr>
+    </w:lvl>
+    <w:lvl w:ilvl="5" w:tplc="FFFFFFFF" w:tentative="1">
+      <w:start w:val="1"/>
+      <w:numFmt w:val="lowerRoman"/>
+      <w:lvlText w:val="%6."/>
+      <w:lvlJc w:val="right"/>
+      <w:pPr>
+        <w:ind w:left="4320" w:hanging="180"/>
+      </w:pPr>
+    </w:lvl>
+    <w:lvl w:ilvl="6" w:tplc="FFFFFFFF" w:tentative="1">
+      <w:start w:val="1"/>
+      <w:numFmt w:val="decimal"/>
+      <w:lvlText w:val="%7."/>
+      <w:lvlJc w:val="left"/>
+      <w:pPr>
+        <w:ind w:left="5040" w:hanging="360"/>
+      </w:pPr>
+    </w:lvl>
+    <w:lvl w:ilvl="7" w:tplc="FFFFFFFF" w:tentative="1">
+      <w:start w:val="1"/>
+      <w:numFmt w:val="lowerLetter"/>
+      <w:lvlText w:val="%8."/>
+      <w:lvlJc w:val="left"/>
+      <w:pPr>
+        <w:ind w:left="5760" w:hanging="360"/>
+      </w:pPr>
+    </w:lvl>
+    <w:lvl w:ilvl="8" w:tplc="FFFFFFFF" w:tentative="1">
+      <w:start w:val="1"/>
+      <w:numFmt w:val="lowerRoman"/>
+      <w:lvlText w:val="%9."/>
+      <w:lvlJc w:val="right"/>
+      <w:pPr>
+        <w:ind w:left="6480" w:hanging="180"/>
+      </w:pPr>
+    </w:lvl>
+  </w:abstractNum>
+  <w:abstractNum w:abstractNumId="5" w15:restartNumberingAfterBreak="0">
+    <w:nsid w:val="4D934E39"/>
+    <w:multiLevelType w:val="hybridMultilevel"/>
+    <w:tmpl w:val="5F2229EE"/>
+    <w:lvl w:ilvl="0" w:tplc="FFFFFFFF">
+      <w:start w:val="1"/>
+      <w:numFmt w:val="decimal"/>
+      <w:lvlText w:val="Шаг %1."/>
+      <w:lvlJc w:val="left"/>
+      <w:pPr>
+        <w:ind w:left="720" w:hanging="360"/>
+      </w:pPr>
+      <w:rPr>
+        <w:rFonts w:hint="default"/>
+      </w:rPr>
+    </w:lvl>
+    <w:lvl w:ilvl="1" w:tplc="DA4C50E4">
+      <w:start w:val="1"/>
+      <w:numFmt w:val="bullet"/>
+      <w:lvlText w:val=""/>
+      <w:lvlJc w:val="left"/>
+      <w:pPr>
+        <w:ind w:left="1440" w:hanging="360"/>
+      </w:pPr>
+      <w:rPr>
+        <w:rFonts w:ascii="Symbol" w:hAnsi="Symbol" w:hint="default"/>
+      </w:rPr>
+    </w:lvl>
+    <w:lvl w:ilvl="2" w:tplc="FFFFFFFF" w:tentative="1">
+      <w:start w:val="1"/>
+      <w:numFmt w:val="lowerRoman"/>
+      <w:lvlText w:val="%3."/>
+      <w:lvlJc w:val="right"/>
+      <w:pPr>
+        <w:ind w:left="2160" w:hanging="180"/>
+      </w:pPr>
+    </w:lvl>
+    <w:lvl w:ilvl="3" w:tplc="FFFFFFFF" w:tentative="1">
+      <w:start w:val="1"/>
+      <w:numFmt w:val="decimal"/>
+      <w:lvlText w:val="%4."/>
+      <w:lvlJc w:val="left"/>
+      <w:pPr>
+        <w:ind w:left="2880" w:hanging="360"/>
+      </w:pPr>
+    </w:lvl>
+    <w:lvl w:ilvl="4" w:tplc="FFFFFFFF" w:tentative="1">
+      <w:start w:val="1"/>
+      <w:numFmt w:val="lowerLetter"/>
+      <w:lvlText w:val="%5."/>
+      <w:lvlJc w:val="left"/>
+      <w:pPr>
+        <w:ind w:left="3600" w:hanging="360"/>
+      </w:pPr>
+    </w:lvl>
+    <w:lvl w:ilvl="5" w:tplc="FFFFFFFF" w:tentative="1">
+      <w:start w:val="1"/>
+      <w:numFmt w:val="lowerRoman"/>
+      <w:lvlText w:val="%6."/>
+      <w:lvlJc w:val="right"/>
+      <w:pPr>
+        <w:ind w:left="4320" w:hanging="180"/>
+      </w:pPr>
+    </w:lvl>
+    <w:lvl w:ilvl="6" w:tplc="FFFFFFFF" w:tentative="1">
+      <w:start w:val="1"/>
+      <w:numFmt w:val="decimal"/>
+      <w:lvlText w:val="%7."/>
+      <w:lvlJc w:val="left"/>
+      <w:pPr>
+        <w:ind w:left="5040" w:hanging="360"/>
+      </w:pPr>
+    </w:lvl>
+    <w:lvl w:ilvl="7" w:tplc="FFFFFFFF" w:tentative="1">
+      <w:start w:val="1"/>
+      <w:numFmt w:val="lowerLetter"/>
+      <w:lvlText w:val="%8."/>
+      <w:lvlJc w:val="left"/>
+      <w:pPr>
+        <w:ind w:left="5760" w:hanging="360"/>
+      </w:pPr>
+    </w:lvl>
+    <w:lvl w:ilvl="8" w:tplc="FFFFFFFF" w:tentative="1">
+      <w:start w:val="1"/>
+      <w:numFmt w:val="lowerRoman"/>
+      <w:lvlText w:val="%9."/>
+      <w:lvlJc w:val="right"/>
+      <w:pPr>
+        <w:ind w:left="6480" w:hanging="180"/>
+      </w:pPr>
+    </w:lvl>
+  </w:abstractNum>
+  <w:abstractNum w:abstractNumId="6" w15:restartNumberingAfterBreak="0">
+    <w:nsid w:val="4DA45122"/>
+    <w:multiLevelType w:val="hybridMultilevel"/>
+    <w:tmpl w:val="754ECDAC"/>
+    <w:lvl w:ilvl="0" w:tplc="FFFFFFFF">
+      <w:start w:val="1"/>
+      <w:numFmt w:val="decimal"/>
+      <w:lvlText w:val="Шаг %1."/>
+      <w:lvlJc w:val="left"/>
+      <w:pPr>
+        <w:ind w:left="720" w:hanging="360"/>
+      </w:pPr>
+      <w:rPr>
+        <w:rFonts w:hint="default"/>
+      </w:rPr>
+    </w:lvl>
+    <w:lvl w:ilvl="1" w:tplc="2B6AE628">
+      <w:start w:val="1"/>
+      <w:numFmt w:val="bullet"/>
+      <w:suff w:val="space"/>
+      <w:lvlText w:val=""/>
+      <w:lvlJc w:val="left"/>
+      <w:pPr>
+        <w:ind w:left="709" w:firstLine="0"/>
+      </w:pPr>
+      <w:rPr>
+        <w:rFonts w:ascii="Symbol" w:hAnsi="Symbol" w:hint="default"/>
+      </w:rPr>
+    </w:lvl>
+    <w:lvl w:ilvl="2" w:tplc="FFFFFFFF" w:tentative="1">
+      <w:start w:val="1"/>
+      <w:numFmt w:val="lowerRoman"/>
+      <w:lvlText w:val="%3."/>
+      <w:lvlJc w:val="right"/>
+      <w:pPr>
+        <w:ind w:left="2160" w:hanging="180"/>
+      </w:pPr>
+    </w:lvl>
+    <w:lvl w:ilvl="3" w:tplc="FFFFFFFF" w:tentative="1">
+      <w:start w:val="1"/>
+      <w:numFmt w:val="decimal"/>
+      <w:lvlText w:val="%4."/>
+      <w:lvlJc w:val="left"/>
+      <w:pPr>
+        <w:ind w:left="2880" w:hanging="360"/>
+      </w:pPr>
+    </w:lvl>
+    <w:lvl w:ilvl="4" w:tplc="FFFFFFFF" w:tentative="1">
+      <w:start w:val="1"/>
+      <w:numFmt w:val="lowerLetter"/>
+      <w:lvlText w:val="%5."/>
+      <w:lvlJc w:val="left"/>
+      <w:pPr>
+        <w:ind w:left="3600" w:hanging="360"/>
+      </w:pPr>
+    </w:lvl>
+    <w:lvl w:ilvl="5" w:tplc="FFFFFFFF" w:tentative="1">
+      <w:start w:val="1"/>
+      <w:numFmt w:val="lowerRoman"/>
+      <w:lvlText w:val="%6."/>
+      <w:lvlJc w:val="right"/>
+      <w:pPr>
+        <w:ind w:left="4320" w:hanging="180"/>
+      </w:pPr>
+    </w:lvl>
+    <w:lvl w:ilvl="6" w:tplc="FFFFFFFF" w:tentative="1">
+      <w:start w:val="1"/>
+      <w:numFmt w:val="decimal"/>
+      <w:lvlText w:val="%7."/>
+      <w:lvlJc w:val="left"/>
+      <w:pPr>
+        <w:ind w:left="5040" w:hanging="360"/>
+      </w:pPr>
+    </w:lvl>
+    <w:lvl w:ilvl="7" w:tplc="FFFFFFFF" w:tentative="1">
+      <w:start w:val="1"/>
+      <w:numFmt w:val="lowerLetter"/>
+      <w:lvlText w:val="%8."/>
+      <w:lvlJc w:val="left"/>
+      <w:pPr>
+        <w:ind w:left="5760" w:hanging="360"/>
+      </w:pPr>
+    </w:lvl>
+    <w:lvl w:ilvl="8" w:tplc="FFFFFFFF" w:tentative="1">
+      <w:start w:val="1"/>
+      <w:numFmt w:val="lowerRoman"/>
+      <w:lvlText w:val="%9."/>
+      <w:lvlJc w:val="right"/>
+      <w:pPr>
+        <w:ind w:left="6480" w:hanging="180"/>
+      </w:pPr>
+    </w:lvl>
+  </w:abstractNum>
+  <w:abstractNum w:abstractNumId="7" w15:restartNumberingAfterBreak="0">
+    <w:nsid w:val="53D978C4"/>
+    <w:multiLevelType w:val="hybridMultilevel"/>
+    <w:tmpl w:val="EE6E7ED8"/>
+    <w:lvl w:ilvl="0" w:tplc="2BACE7B4">
+      <w:start w:val="1"/>
+      <w:numFmt w:val="decimal"/>
+      <w:suff w:val="space"/>
+      <w:lvlText w:val="Д%1"/>
+      <w:lvlJc w:val="left"/>
+      <w:pPr>
+        <w:ind w:left="0" w:firstLine="0"/>
+      </w:pPr>
+      <w:rPr>
+        <w:rFonts w:hint="default"/>
+      </w:rPr>
+    </w:lvl>
+    <w:lvl w:ilvl="1" w:tplc="04190019" w:tentative="1">
+      <w:start w:val="1"/>
+      <w:numFmt w:val="lowerLetter"/>
+      <w:lvlText w:val="%2."/>
+      <w:lvlJc w:val="left"/>
+      <w:pPr>
+        <w:ind w:left="1440" w:hanging="360"/>
+      </w:pPr>
+    </w:lvl>
+    <w:lvl w:ilvl="2" w:tplc="0419001B" w:tentative="1">
+      <w:start w:val="1"/>
+      <w:numFmt w:val="lowerRoman"/>
+      <w:lvlText w:val="%3."/>
+      <w:lvlJc w:val="right"/>
+      <w:pPr>
+        <w:ind w:left="2160" w:hanging="180"/>
+      </w:pPr>
+    </w:lvl>
+    <w:lvl w:ilvl="3" w:tplc="0419000F" w:tentative="1">
+      <w:start w:val="1"/>
+      <w:numFmt w:val="decimal"/>
+      <w:lvlText w:val="%4."/>
+      <w:lvlJc w:val="left"/>
+      <w:pPr>
+        <w:ind w:left="2880" w:hanging="360"/>
+      </w:pPr>
+    </w:lvl>
+    <w:lvl w:ilvl="4" w:tplc="04190019" w:tentative="1">
+      <w:start w:val="1"/>
+      <w:numFmt w:val="lowerLetter"/>
+      <w:lvlText w:val="%5."/>
+      <w:lvlJc w:val="left"/>
+      <w:pPr>
+        <w:ind w:left="3600" w:hanging="360"/>
+      </w:pPr>
+    </w:lvl>
+    <w:lvl w:ilvl="5" w:tplc="0419001B" w:tentative="1">
+      <w:start w:val="1"/>
+      <w:numFmt w:val="lowerRoman"/>
+      <w:lvlText w:val="%6."/>
+      <w:lvlJc w:val="right"/>
+      <w:pPr>
+        <w:ind w:left="4320" w:hanging="180"/>
+      </w:pPr>
+    </w:lvl>
+    <w:lvl w:ilvl="6" w:tplc="0419000F" w:tentative="1">
+      <w:start w:val="1"/>
+      <w:numFmt w:val="decimal"/>
+      <w:lvlText w:val="%7."/>
+      <w:lvlJc w:val="left"/>
+      <w:pPr>
+        <w:ind w:left="5040" w:hanging="360"/>
+      </w:pPr>
+    </w:lvl>
+    <w:lvl w:ilvl="7" w:tplc="04190019" w:tentative="1">
+      <w:start w:val="1"/>
+      <w:numFmt w:val="lowerLetter"/>
+      <w:lvlText w:val="%8."/>
+      <w:lvlJc w:val="left"/>
+      <w:pPr>
+        <w:ind w:left="5760" w:hanging="360"/>
+      </w:pPr>
+    </w:lvl>
+    <w:lvl w:ilvl="8" w:tplc="0419001B" w:tentative="1">
+      <w:start w:val="1"/>
+      <w:numFmt w:val="lowerRoman"/>
+      <w:lvlText w:val="%9."/>
+      <w:lvlJc w:val="right"/>
+      <w:pPr>
+        <w:ind w:left="6480" w:hanging="180"/>
+      </w:pPr>
+    </w:lvl>
+  </w:abstractNum>
+  <w:abstractNum w:abstractNumId="8" w15:restartNumberingAfterBreak="0">
+    <w:nsid w:val="7F1B7A0E"/>
+    <w:multiLevelType w:val="hybridMultilevel"/>
+    <w:tmpl w:val="4DDC8264"/>
+    <w:lvl w:ilvl="0" w:tplc="A0FC6974">
+      <w:start w:val="1"/>
+      <w:numFmt w:val="decimal"/>
+      <w:suff w:val="space"/>
+      <w:lvlText w:val="Шаг %1."/>
+      <w:lvlJc w:val="left"/>
+      <w:pPr>
+        <w:ind w:left="0" w:firstLine="0"/>
+      </w:pPr>
+      <w:rPr>
+        <w:rFonts w:hint="default"/>
+        <w:b/>
+      </w:rPr>
+    </w:lvl>
+    <w:lvl w:ilvl="1" w:tplc="FCFE3092">
+      <w:start w:val="1"/>
+      <w:numFmt w:val="decimal"/>
+      <w:suff w:val="space"/>
+      <w:lvlText w:val="G%2"/>
+      <w:lvlJc w:val="left"/>
+      <w:pPr>
+        <w:ind w:left="1440" w:hanging="360"/>
+      </w:pPr>
+      <w:rPr>
+        <w:rFonts w:hint="default"/>
+      </w:rPr>
+    </w:lvl>
+    <w:lvl w:ilvl="2" w:tplc="0419001B" w:tentative="1">
+      <w:start w:val="1"/>
+      <w:numFmt w:val="lowerRoman"/>
+      <w:lvlText w:val="%3."/>
+      <w:lvlJc w:val="right"/>
+      <w:pPr>
+        <w:ind w:left="2160" w:hanging="180"/>
+      </w:pPr>
+    </w:lvl>
+    <w:lvl w:ilvl="3" w:tplc="0419000F" w:tentative="1">
+      <w:start w:val="1"/>
+      <w:numFmt w:val="decimal"/>
+      <w:lvlText w:val="%4."/>
+      <w:lvlJc w:val="left"/>
+      <w:pPr>
+        <w:ind w:left="2880" w:hanging="360"/>
+      </w:pPr>
+    </w:lvl>
+    <w:lvl w:ilvl="4" w:tplc="04190019" w:tentative="1">
+      <w:start w:val="1"/>
+      <w:numFmt w:val="lowerLetter"/>
+      <w:lvlText w:val="%5."/>
+      <w:lvlJc w:val="left"/>
+      <w:pPr>
+        <w:ind w:left="3600" w:hanging="360"/>
+      </w:pPr>
+    </w:lvl>
+    <w:lvl w:ilvl="5" w:tplc="0419001B" w:tentative="1">
+      <w:start w:val="1"/>
+      <w:numFmt w:val="lowerRoman"/>
+      <w:lvlText w:val="%6."/>
+      <w:lvlJc w:val="right"/>
+      <w:pPr>
+        <w:ind w:left="4320" w:hanging="180"/>
+      </w:pPr>
+    </w:lvl>
+    <w:lvl w:ilvl="6" w:tplc="0419000F" w:tentative="1">
+      <w:start w:val="1"/>
+      <w:numFmt w:val="decimal"/>
+      <w:lvlText w:val="%7."/>
+      <w:lvlJc w:val="left"/>
+      <w:pPr>
+        <w:ind w:left="5040" w:hanging="360"/>
+      </w:pPr>
+    </w:lvl>
+    <w:lvl w:ilvl="7" w:tplc="04190019" w:tentative="1">
+      <w:start w:val="1"/>
+      <w:numFmt w:val="lowerLetter"/>
+      <w:lvlText w:val="%8."/>
+      <w:lvlJc w:val="left"/>
+      <w:pPr>
+        <w:ind w:left="5760" w:hanging="360"/>
+      </w:pPr>
+    </w:lvl>
+    <w:lvl w:ilvl="8" w:tplc="0419001B" w:tentative="1">
+      <w:start w:val="1"/>
+      <w:numFmt w:val="lowerRoman"/>
+      <w:lvlText w:val="%9."/>
+      <w:lvlJc w:val="right"/>
+      <w:pPr>
+        <w:ind w:left="6480" w:hanging="180"/>
+      </w:pPr>
+    </w:lvl>
+  </w:abstractNum>
   <w:num w:numId="1" w16cid:durableId="1266503514">
-    <w:abstractNumId w:val="2"/>
+    <w:abstractNumId w:val="8"/>
   </w:num>
   <w:num w:numId="2" w16cid:durableId="1099761740">
-    <w:abstractNumId w:val="1"/>
+    <w:abstractNumId w:val="2"/>
   </w:num>
   <w:num w:numId="3" w16cid:durableId="1118721317">
     <w:abstractNumId w:val="0"/>
+  </w:num>
+  <w:num w:numId="4" w16cid:durableId="964652838">
+    <w:abstractNumId w:val="4"/>
+  </w:num>
+  <w:num w:numId="5" w16cid:durableId="872576218">
+    <w:abstractNumId w:val="5"/>
+  </w:num>
+  <w:num w:numId="6" w16cid:durableId="1347944856">
+    <w:abstractNumId w:val="6"/>
+  </w:num>
+  <w:num w:numId="7" w16cid:durableId="1485242659">
+    <w:abstractNumId w:val="3"/>
+  </w:num>
+  <w:num w:numId="8" w16cid:durableId="942231058">
+    <w:abstractNumId w:val="7"/>
+  </w:num>
+  <w:num w:numId="9" w16cid:durableId="809251168">
+    <w:abstractNumId w:val="1"/>
   </w:num>
 </w:numbering>
 </file>
@@ -913,7 +4457,6 @@
   <w:style w:type="character" w:default="1" w:styleId="a0">
     <w:name w:val="Default Paragraph Font"/>
     <w:uiPriority w:val="1"/>
-    <w:semiHidden/>
     <w:unhideWhenUsed/>
   </w:style>
   <w:style w:type="table" w:default="1" w:styleId="a1">
@@ -947,6 +4490,95 @@
       <w:ind w:left="720"/>
       <w:contextualSpacing/>
     </w:pPr>
+  </w:style>
+  <w:style w:type="character" w:styleId="a4">
+    <w:name w:val="annotation reference"/>
+    <w:basedOn w:val="a0"/>
+    <w:uiPriority w:val="99"/>
+    <w:semiHidden/>
+    <w:unhideWhenUsed/>
+    <w:rsid w:val="00F74868"/>
+    <w:rPr>
+      <w:sz w:val="16"/>
+      <w:szCs w:val="16"/>
+    </w:rPr>
+  </w:style>
+  <w:style w:type="paragraph" w:styleId="a5">
+    <w:name w:val="annotation text"/>
+    <w:basedOn w:val="a"/>
+    <w:link w:val="a6"/>
+    <w:uiPriority w:val="99"/>
+    <w:semiHidden/>
+    <w:unhideWhenUsed/>
+    <w:rsid w:val="00F74868"/>
+    <w:pPr>
+      <w:spacing w:line="240" w:lineRule="auto"/>
+    </w:pPr>
+    <w:rPr>
+      <w:sz w:val="20"/>
+      <w:szCs w:val="20"/>
+    </w:rPr>
+  </w:style>
+  <w:style w:type="character" w:customStyle="1" w:styleId="a6">
+    <w:name w:val="Текст примечания Знак"/>
+    <w:basedOn w:val="a0"/>
+    <w:link w:val="a5"/>
+    <w:uiPriority w:val="99"/>
+    <w:semiHidden/>
+    <w:rsid w:val="00F74868"/>
+    <w:rPr>
+      <w:rFonts w:ascii="Times New Roman" w:hAnsi="Times New Roman"/>
+      <w:sz w:val="20"/>
+      <w:szCs w:val="20"/>
+      <w14:ligatures w14:val="none"/>
+    </w:rPr>
+  </w:style>
+  <w:style w:type="paragraph" w:styleId="a7">
+    <w:name w:val="annotation subject"/>
+    <w:basedOn w:val="a5"/>
+    <w:next w:val="a5"/>
+    <w:link w:val="a8"/>
+    <w:uiPriority w:val="99"/>
+    <w:semiHidden/>
+    <w:unhideWhenUsed/>
+    <w:rsid w:val="00F74868"/>
+    <w:rPr>
+      <w:b/>
+      <w:bCs/>
+    </w:rPr>
+  </w:style>
+  <w:style w:type="character" w:customStyle="1" w:styleId="a8">
+    <w:name w:val="Тема примечания Знак"/>
+    <w:basedOn w:val="a6"/>
+    <w:link w:val="a7"/>
+    <w:uiPriority w:val="99"/>
+    <w:semiHidden/>
+    <w:rsid w:val="00F74868"/>
+    <w:rPr>
+      <w:rFonts w:ascii="Times New Roman" w:hAnsi="Times New Roman"/>
+      <w:b/>
+      <w:bCs/>
+      <w:sz w:val="20"/>
+      <w:szCs w:val="20"/>
+      <w14:ligatures w14:val="none"/>
+    </w:rPr>
+  </w:style>
+  <w:style w:type="paragraph" w:styleId="a9">
+    <w:name w:val="caption"/>
+    <w:basedOn w:val="a"/>
+    <w:next w:val="a"/>
+    <w:autoRedefine/>
+    <w:uiPriority w:val="35"/>
+    <w:unhideWhenUsed/>
+    <w:qFormat/>
+    <w:rsid w:val="00142589"/>
+    <w:pPr>
+      <w:spacing w:after="200" w:line="240" w:lineRule="auto"/>
+    </w:pPr>
+    <w:rPr>
+      <w:iCs/>
+      <w:szCs w:val="18"/>
+    </w:rPr>
   </w:style>
 </w:styles>
 </file>
@@ -1244,4 +4876,16 @@
     </a:ext>
   </a:extLst>
 </a:theme>
+</file>
+
+<file path=customXml/item1.xml><?xml version="1.0" encoding="utf-8"?>
+<b:Sources xmlns:b="http://schemas.openxmlformats.org/officeDocument/2006/bibliography" xmlns="http://schemas.openxmlformats.org/officeDocument/2006/bibliography" SelectedStyle="\APASixthEditionOfficeOnline.xsl" StyleName="APA" Version="6"/>
+</file>
+
+<file path=customXml/itemProps1.xml><?xml version="1.0" encoding="utf-8"?>
+<ds:datastoreItem xmlns:ds="http://schemas.openxmlformats.org/officeDocument/2006/customXml" ds:itemID="{D36C980A-794A-42D5-96CE-7AF686672CFD}">
+  <ds:schemaRefs>
+    <ds:schemaRef ds:uri="http://schemas.openxmlformats.org/officeDocument/2006/bibliography"/>
+  </ds:schemaRefs>
+</ds:datastoreItem>
 </file>
</xml_diff>